<commit_message>
added RX support to transverter info
</commit_message>
<xml_diff>
--- a/Documentation/SDR Rack.docx
+++ b/Documentation/SDR Rack.docx
@@ -1,6 +1,6 @@
 
 <file path=word/document.xml><?xml version="1.0" encoding="utf-8"?>
-<w:document xmlns:wpc="http://schemas.microsoft.com/office/word/2010/wordprocessingCanvas" xmlns:cx="http://schemas.microsoft.com/office/drawing/2014/chartex" xmlns:cx1="http://schemas.microsoft.com/office/drawing/2015/9/8/chartex" xmlns:cx2="http://schemas.microsoft.com/office/drawing/2015/10/21/chartex" xmlns:cx3="http://schemas.microsoft.com/office/drawing/2016/5/9/chartex" xmlns:cx4="http://schemas.microsoft.com/office/drawing/2016/5/10/chartex" xmlns:cx5="http://schemas.microsoft.com/office/drawing/2016/5/11/chartex" xmlns:cx6="http://schemas.microsoft.com/office/drawing/2016/5/12/chartex" xmlns:cx7="http://schemas.microsoft.com/office/drawing/2016/5/13/chartex" xmlns:cx8="http://schemas.microsoft.com/office/drawing/2016/5/14/chartex" xmlns:mc="http://schemas.openxmlformats.org/markup-compatibility/2006" xmlns:aink="http://schemas.microsoft.com/office/drawing/2016/ink" xmlns:am3d="http://schemas.microsoft.com/office/drawing/2017/model3d" xmlns:o="urn:schemas-microsoft-com:office:office" xmlns:r="http://schemas.openxmlformats.org/officeDocument/2006/relationships" xmlns:m="http://schemas.openxmlformats.org/officeDocument/2006/math" xmlns:v="urn:schemas-microsoft-com:vml" xmlns:wp14="http://schemas.microsoft.com/office/word/2010/wordprocessingDrawing" xmlns:wp="http://schemas.openxmlformats.org/drawingml/2006/wordprocessingDrawing" xmlns:w10="urn:schemas-microsoft-com:office:word" xmlns:w="http://schemas.openxmlformats.org/wordprocessingml/2006/main" xmlns:w14="http://schemas.microsoft.com/office/word/2010/wordml" xmlns:w15="http://schemas.microsoft.com/office/word/2012/wordml" xmlns:w16cex="http://schemas.microsoft.com/office/word/2018/wordml/cex" xmlns:w16cid="http://schemas.microsoft.com/office/word/2016/wordml/cid" xmlns:w16="http://schemas.microsoft.com/office/word/2018/wordml" xmlns:w16sdtdh="http://schemas.microsoft.com/office/word/2020/wordml/sdtdatahash" xmlns:w16se="http://schemas.microsoft.com/office/word/2015/wordml/symex" xmlns:wpg="http://schemas.microsoft.com/office/word/2010/wordprocessingGroup" xmlns:wpi="http://schemas.microsoft.com/office/word/2010/wordprocessingInk" xmlns:wne="http://schemas.microsoft.com/office/word/2006/wordml" xmlns:wps="http://schemas.microsoft.com/office/word/2010/wordprocessingShape" mc:Ignorable="w14 w15 w16se w16cid w16 w16cex w16sdtdh wp14">
+<w:document xmlns:wpc="http://schemas.microsoft.com/office/word/2010/wordprocessingCanvas" xmlns:cx="http://schemas.microsoft.com/office/drawing/2014/chartex" xmlns:cx1="http://schemas.microsoft.com/office/drawing/2015/9/8/chartex" xmlns:cx2="http://schemas.microsoft.com/office/drawing/2015/10/21/chartex" xmlns:cx3="http://schemas.microsoft.com/office/drawing/2016/5/9/chartex" xmlns:cx4="http://schemas.microsoft.com/office/drawing/2016/5/10/chartex" xmlns:cx5="http://schemas.microsoft.com/office/drawing/2016/5/11/chartex" xmlns:cx6="http://schemas.microsoft.com/office/drawing/2016/5/12/chartex" xmlns:cx7="http://schemas.microsoft.com/office/drawing/2016/5/13/chartex" xmlns:cx8="http://schemas.microsoft.com/office/drawing/2016/5/14/chartex" xmlns:mc="http://schemas.openxmlformats.org/markup-compatibility/2006" xmlns:aink="http://schemas.microsoft.com/office/drawing/2016/ink" xmlns:am3d="http://schemas.microsoft.com/office/drawing/2017/model3d" xmlns:o="urn:schemas-microsoft-com:office:office" xmlns:r="http://schemas.openxmlformats.org/officeDocument/2006/relationships" xmlns:m="http://schemas.openxmlformats.org/officeDocument/2006/math" xmlns:v="urn:schemas-microsoft-com:vml" xmlns:wp14="http://schemas.microsoft.com/office/word/2010/wordprocessingDrawing" xmlns:wp="http://schemas.openxmlformats.org/drawingml/2006/wordprocessingDrawing" xmlns:w10="urn:schemas-microsoft-com:office:word" xmlns:w="http://schemas.openxmlformats.org/wordprocessingml/2006/main" xmlns:w14="http://schemas.microsoft.com/office/word/2010/wordml" xmlns:w15="http://schemas.microsoft.com/office/word/2012/wordml" xmlns:w16cex="http://schemas.microsoft.com/office/word/2018/wordml/cex" xmlns:w16cid="http://schemas.microsoft.com/office/word/2016/wordml/cid" xmlns:w16="http://schemas.microsoft.com/office/word/2018/wordml" xmlns:w16se="http://schemas.microsoft.com/office/word/2015/wordml/symex" xmlns:wpg="http://schemas.microsoft.com/office/word/2010/wordprocessingGroup" xmlns:wpi="http://schemas.microsoft.com/office/word/2010/wordprocessingInk" xmlns:wne="http://schemas.microsoft.com/office/word/2006/wordml" xmlns:wps="http://schemas.microsoft.com/office/word/2010/wordprocessingShape" mc:Ignorable="w14 w15 w16se w16cid w16 w16cex wp14">
   <w:body>
     <w:p>
       <w:pPr>
@@ -342,27 +342,14 @@
       <w:r>
         <w:t xml:space="preserve">Figure </w:t>
       </w:r>
-      <w:r>
-        <w:fldChar w:fldCharType="begin"/>
-      </w:r>
-      <w:r>
-        <w:instrText xml:space="preserve"> SEQ Figure \* ARABIC </w:instrText>
-      </w:r>
-      <w:r>
-        <w:fldChar w:fldCharType="separate"/>
-      </w:r>
-      <w:r>
-        <w:rPr>
-          <w:noProof/>
-        </w:rPr>
-        <w:t>1</w:t>
-      </w:r>
-      <w:r>
-        <w:rPr>
-          <w:noProof/>
-        </w:rPr>
-        <w:fldChar w:fldCharType="end"/>
-      </w:r>
+      <w:fldSimple w:instr=" SEQ Figure \* ARABIC ">
+        <w:r>
+          <w:rPr>
+            <w:noProof/>
+          </w:rPr>
+          <w:t>1</w:t>
+        </w:r>
+      </w:fldSimple>
       <w:r>
         <w:t xml:space="preserve"> – Example PCB showing connector location</w:t>
       </w:r>
@@ -459,27 +446,14 @@
       <w:r>
         <w:t xml:space="preserve">Figure </w:t>
       </w:r>
-      <w:r>
-        <w:fldChar w:fldCharType="begin"/>
-      </w:r>
-      <w:r>
-        <w:instrText xml:space="preserve"> SEQ Figure \* ARABIC </w:instrText>
-      </w:r>
-      <w:r>
-        <w:fldChar w:fldCharType="separate"/>
-      </w:r>
-      <w:r>
-        <w:rPr>
-          <w:noProof/>
-        </w:rPr>
-        <w:t>2</w:t>
-      </w:r>
-      <w:r>
-        <w:rPr>
-          <w:noProof/>
-        </w:rPr>
-        <w:fldChar w:fldCharType="end"/>
-      </w:r>
+      <w:fldSimple w:instr=" SEQ Figure \* ARABIC ">
+        <w:r>
+          <w:rPr>
+            <w:noProof/>
+          </w:rPr>
+          <w:t>2</w:t>
+        </w:r>
+      </w:fldSimple>
       <w:bookmarkEnd w:id="0"/>
       <w:r>
         <w:t xml:space="preserve"> – Eurocard connector positioning requirements</w:t>
@@ -526,7 +500,7 @@
       </w:tblGrid>
       <w:tr>
         <w:trPr>
-          <w:divId w:val="1463956990"/>
+          <w:divId w:val="280384010"/>
           <w:trHeight w:val="300"/>
         </w:trPr>
         <w:tc>
@@ -754,7 +728,7 @@
       </w:tr>
       <w:tr>
         <w:trPr>
-          <w:divId w:val="1463956990"/>
+          <w:divId w:val="280384010"/>
           <w:trHeight w:val="300"/>
         </w:trPr>
         <w:tc>
@@ -982,7 +956,7 @@
       </w:tr>
       <w:tr>
         <w:trPr>
-          <w:divId w:val="1463956990"/>
+          <w:divId w:val="280384010"/>
           <w:trHeight w:val="300"/>
         </w:trPr>
         <w:tc>
@@ -1218,7 +1192,7 @@
       </w:tr>
       <w:tr>
         <w:trPr>
-          <w:divId w:val="1463956990"/>
+          <w:divId w:val="280384010"/>
           <w:trHeight w:val="300"/>
         </w:trPr>
         <w:tc>
@@ -1470,7 +1444,7 @@
       </w:tr>
       <w:tr>
         <w:trPr>
-          <w:divId w:val="1463956990"/>
+          <w:divId w:val="280384010"/>
           <w:trHeight w:val="300"/>
         </w:trPr>
         <w:tc>
@@ -1706,7 +1680,7 @@
       </w:tr>
       <w:tr>
         <w:trPr>
-          <w:divId w:val="1463956990"/>
+          <w:divId w:val="280384010"/>
           <w:trHeight w:val="300"/>
         </w:trPr>
         <w:tc>
@@ -1942,7 +1916,7 @@
       </w:tr>
       <w:tr>
         <w:trPr>
-          <w:divId w:val="1463956990"/>
+          <w:divId w:val="280384010"/>
           <w:trHeight w:val="300"/>
         </w:trPr>
         <w:tc>
@@ -2190,7 +2164,7 @@
       </w:tr>
       <w:tr>
         <w:trPr>
-          <w:divId w:val="1463956990"/>
+          <w:divId w:val="280384010"/>
           <w:trHeight w:val="300"/>
         </w:trPr>
         <w:tc>
@@ -2426,7 +2400,7 @@
       </w:tr>
       <w:tr>
         <w:trPr>
-          <w:divId w:val="1463956990"/>
+          <w:divId w:val="280384010"/>
           <w:trHeight w:val="300"/>
         </w:trPr>
         <w:tc>
@@ -2662,7 +2636,7 @@
       </w:tr>
       <w:tr>
         <w:trPr>
-          <w:divId w:val="1463956990"/>
+          <w:divId w:val="280384010"/>
           <w:trHeight w:val="300"/>
         </w:trPr>
         <w:tc>
@@ -2902,7 +2876,7 @@
       </w:tr>
       <w:tr>
         <w:trPr>
-          <w:divId w:val="1463956990"/>
+          <w:divId w:val="280384010"/>
           <w:trHeight w:val="300"/>
         </w:trPr>
         <w:tc>
@@ -3142,7 +3116,7 @@
       </w:tr>
       <w:tr>
         <w:trPr>
-          <w:divId w:val="1463956990"/>
+          <w:divId w:val="280384010"/>
           <w:trHeight w:val="300"/>
         </w:trPr>
         <w:tc>
@@ -3370,7 +3344,7 @@
       </w:tr>
       <w:tr>
         <w:trPr>
-          <w:divId w:val="1463956990"/>
+          <w:divId w:val="280384010"/>
           <w:trHeight w:val="300"/>
         </w:trPr>
         <w:tc>
@@ -3598,7 +3572,7 @@
       </w:tr>
       <w:tr>
         <w:trPr>
-          <w:divId w:val="1463956990"/>
+          <w:divId w:val="280384010"/>
           <w:trHeight w:val="300"/>
         </w:trPr>
         <w:tc>
@@ -3826,7 +3800,7 @@
       </w:tr>
       <w:tr>
         <w:trPr>
-          <w:divId w:val="1463956990"/>
+          <w:divId w:val="280384010"/>
           <w:trHeight w:val="300"/>
         </w:trPr>
         <w:tc>
@@ -4054,7 +4028,7 @@
       </w:tr>
       <w:tr>
         <w:trPr>
-          <w:divId w:val="1463956990"/>
+          <w:divId w:val="280384010"/>
           <w:trHeight w:val="300"/>
         </w:trPr>
         <w:tc>
@@ -4283,7 +4257,7 @@
       </w:tr>
       <w:tr>
         <w:trPr>
-          <w:divId w:val="1463956990"/>
+          <w:divId w:val="280384010"/>
           <w:trHeight w:val="300"/>
         </w:trPr>
         <w:tc>
@@ -4511,7 +4485,7 @@
       </w:tr>
       <w:tr>
         <w:trPr>
-          <w:divId w:val="1463956990"/>
+          <w:divId w:val="280384010"/>
           <w:trHeight w:val="300"/>
         </w:trPr>
         <w:tc>
@@ -4751,27 +4725,14 @@
       <w:r>
         <w:t xml:space="preserve">Figure </w:t>
       </w:r>
-      <w:r>
-        <w:fldChar w:fldCharType="begin"/>
-      </w:r>
-      <w:r>
-        <w:instrText xml:space="preserve"> SEQ Figure \* ARABIC </w:instrText>
-      </w:r>
-      <w:r>
-        <w:fldChar w:fldCharType="separate"/>
-      </w:r>
-      <w:r>
-        <w:rPr>
-          <w:noProof/>
-        </w:rPr>
-        <w:t>3</w:t>
-      </w:r>
-      <w:r>
-        <w:rPr>
-          <w:noProof/>
-        </w:rPr>
-        <w:fldChar w:fldCharType="end"/>
-      </w:r>
+      <w:fldSimple w:instr=" SEQ Figure \* ARABIC ">
+        <w:r>
+          <w:rPr>
+            <w:noProof/>
+          </w:rPr>
+          <w:t>3</w:t>
+        </w:r>
+      </w:fldSimple>
       <w:r>
         <w:t xml:space="preserve"> – </w:t>
       </w:r>
@@ -5033,15 +4994,7 @@
               <w:cnfStyle w:val="000000000000" w:firstRow="0" w:lastRow="0" w:firstColumn="0" w:lastColumn="0" w:oddVBand="0" w:evenVBand="0" w:oddHBand="0" w:evenHBand="0" w:firstRowFirstColumn="0" w:firstRowLastColumn="0" w:lastRowFirstColumn="0" w:lastRowLastColumn="0"/>
             </w:pPr>
             <w:r>
-              <w:t xml:space="preserve">3V3 logic signal. Card may only transmit if this is high. This must rely on an external logic high before TX is enabled </w:t>
-            </w:r>
-            <w:proofErr w:type="gramStart"/>
-            <w:r>
-              <w:t>i.e.</w:t>
-            </w:r>
-            <w:proofErr w:type="gramEnd"/>
-            <w:r>
-              <w:t xml:space="preserve"> the card should not have a pullup resistor on this pin</w:t>
+              <w:t>3V3 logic signal. Card may only transmit if this is high. This must rely on an external logic high before TX is enabled i.e. the card should not have a pullup resistor on this pin</w:t>
             </w:r>
           </w:p>
         </w:tc>
@@ -5203,16 +5156,7 @@
               <w:cnfStyle w:val="000000000000" w:firstRow="0" w:lastRow="0" w:firstColumn="0" w:lastColumn="0" w:oddVBand="0" w:evenVBand="0" w:oddHBand="0" w:evenHBand="0" w:firstRowFirstColumn="0" w:firstRowLastColumn="0" w:lastRowFirstColumn="0" w:lastRowLastColumn="0"/>
             </w:pPr>
             <w:r>
-              <w:t>Clock</w:t>
-            </w:r>
-            <w:r>
-              <w:t xml:space="preserve"> line for I2C bus to access the address EEPROM on the baseboard</w:t>
-            </w:r>
-            <w:r>
-              <w:t xml:space="preserve">. </w:t>
-            </w:r>
-            <w:r>
-              <w:t xml:space="preserve">3V3 signalling, card </w:t>
+              <w:t xml:space="preserve">Clock line for I2C bus to access the address EEPROM on the baseboard. 3V3 signalling, card </w:t>
             </w:r>
             <w:r>
               <w:t xml:space="preserve">is bus master </w:t>
@@ -5374,22 +5318,7 @@
               <w:cnfStyle w:val="000000000000" w:firstRow="0" w:lastRow="0" w:firstColumn="0" w:lastColumn="0" w:oddVBand="0" w:evenVBand="0" w:oddHBand="0" w:evenHBand="0" w:firstRowFirstColumn="0" w:firstRowLastColumn="0" w:lastRowFirstColumn="0" w:lastRowLastColumn="0"/>
             </w:pPr>
             <w:r>
-              <w:t xml:space="preserve">Data line for I2C bus </w:t>
-            </w:r>
-            <w:r>
-              <w:t>on the baseboard to access the power EEPROM</w:t>
-            </w:r>
-            <w:r>
-              <w:t xml:space="preserve">. 3V3 signalling, card is </w:t>
-            </w:r>
-            <w:r>
-              <w:t>slave</w:t>
-            </w:r>
-            <w:r>
-              <w:t xml:space="preserve"> and should </w:t>
-            </w:r>
-            <w:r>
-              <w:t>not have pullup resistors connected to the I2C bus. Only the power EEPROM should be connected to this bus.</w:t>
+              <w:t>Data line for I2C bus on the baseboard to access the power EEPROM. 3V3 signalling, card is slave and should not have pullup resistors connected to the I2C bus. Only the power EEPROM should be connected to this bus.</w:t>
             </w:r>
           </w:p>
         </w:tc>
@@ -5428,10 +5357,7 @@
               <w:cnfStyle w:val="000000000000" w:firstRow="0" w:lastRow="0" w:firstColumn="0" w:lastColumn="0" w:oddVBand="0" w:evenVBand="0" w:oddHBand="0" w:evenHBand="0" w:firstRowFirstColumn="0" w:firstRowLastColumn="0" w:lastRowFirstColumn="0" w:lastRowLastColumn="0"/>
             </w:pPr>
             <w:r>
-              <w:t>Clock</w:t>
-            </w:r>
-            <w:r>
-              <w:t xml:space="preserve"> line for I2C bus on the baseboard to access the power EEPROM. 3V3 signalling, card is slave and should not have pullup resistors connected to the I2C bus. Only the power EEPROM should be connected to this bus.</w:t>
+              <w:t>Clock line for I2C bus on the baseboard to access the power EEPROM. 3V3 signalling, card is slave and should not have pullup resistors connected to the I2C bus. Only the power EEPROM should be connected to this bus.</w:t>
             </w:r>
           </w:p>
         </w:tc>
@@ -5562,24 +5488,14 @@
       <w:r>
         <w:t xml:space="preserve">Table </w:t>
       </w:r>
-      <w:r>
-        <w:fldChar w:fldCharType="begin"/>
-      </w:r>
-      <w:r>
-        <w:instrText xml:space="preserve"> SEQ Table \* ARABIC </w:instrText>
-      </w:r>
-      <w:r>
-        <w:fldChar w:fldCharType="separate"/>
-      </w:r>
-      <w:r>
-        <w:rPr>
-          <w:noProof/>
-        </w:rPr>
-        <w:t>1</w:t>
-      </w:r>
-      <w:r>
-        <w:fldChar w:fldCharType="end"/>
-      </w:r>
+      <w:fldSimple w:instr=" SEQ Table \* ARABIC ">
+        <w:r>
+          <w:rPr>
+            <w:noProof/>
+          </w:rPr>
+          <w:t>1</w:t>
+        </w:r>
+      </w:fldSimple>
       <w:r>
         <w:t xml:space="preserve"> – Non-SDR Card to Baseboard connector pinout description</w:t>
       </w:r>
@@ -5631,21 +5547,7 @@
           <w:rStyle w:val="normaltextrun"/>
           <w:rFonts w:ascii="Calibri" w:hAnsi="Calibri" w:cs="Calibri"/>
         </w:rPr>
-        <w:t xml:space="preserve">Signalling is done with a 115200 baud 3V3 half-duplex RS485 signal. It is the responsibility of the </w:t>
-      </w:r>
-      <w:r>
-        <w:rPr>
-          <w:rStyle w:val="normaltextrun"/>
-          <w:rFonts w:ascii="Calibri" w:hAnsi="Calibri" w:cs="Calibri"/>
-        </w:rPr>
-        <w:t xml:space="preserve">SDR </w:t>
-      </w:r>
-      <w:r>
-        <w:rPr>
-          <w:rStyle w:val="normaltextrun"/>
-          <w:rFonts w:ascii="Calibri" w:hAnsi="Calibri" w:cs="Calibri"/>
-        </w:rPr>
-        <w:t>to provide pullup / pulldown resistors on the A/B pins to ensure that the bus is in a '1' state when the bus is not being driven. The RS485 termination on the master side shall be provided by the SDR. The termination at end of the bus furthest away from the master shall be provided by the baseboard. Transverters shall not have any termination resistors fitted.</w:t>
+        <w:t>Signalling is done with a 115200 baud 3V3 half-duplex RS485 signal. It is the responsibility of the SDR to provide pullup / pulldown resistors on the A/B pins to ensure that the bus is in a '1' state when the bus is not being driven. The RS485 termination on the master side shall be provided by the SDR. The termination at end of the bus furthest away from the master shall be provided by the baseboard. Transverters shall not have any termination resistors fitted.</w:t>
       </w:r>
       <w:r>
         <w:rPr>
@@ -5670,6 +5572,9 @@
     </w:p>
     <w:p>
       <w:r>
+        <w:rPr>
+          <w:noProof/>
+        </w:rPr>
         <w:drawing>
           <wp:inline distT="0" distB="0" distL="0" distR="0" wp14:anchorId="6FC32714" wp14:editId="14FE21A6">
             <wp:extent cx="5191125" cy="1466850"/>
@@ -5722,25 +5627,12 @@
     </w:p>
     <w:p>
       <w:r>
-        <w:t> </w:t>
-      </w:r>
-      <w:proofErr w:type="spellStart"/>
-      <w:r>
-        <w:t>Addr</w:t>
-      </w:r>
-      <w:proofErr w:type="spellEnd"/>
-      <w:r>
-        <w:t>: 1 byte containing the destination address in raw binary </w:t>
+        <w:t> Addr: 1 byte containing the destination address in raw binary </w:t>
       </w:r>
     </w:p>
     <w:p>
-      <w:proofErr w:type="spellStart"/>
-      <w:r>
-        <w:t>Cmd</w:t>
-      </w:r>
-      <w:proofErr w:type="spellEnd"/>
-      <w:r>
-        <w:t>: 1 byte containing the command</w:t>
+      <w:r>
+        <w:t>Cmd: 1 byte containing the command</w:t>
       </w:r>
       <w:r>
         <w:t xml:space="preserve"> byte</w:t>
@@ -5751,15 +5643,7 @@
     </w:p>
     <w:p>
       <w:r>
-        <w:t xml:space="preserve">Payload: Any number of bytes (including none). Meaning is dependent on </w:t>
-      </w:r>
-      <w:proofErr w:type="spellStart"/>
-      <w:r>
-        <w:t>Cmd</w:t>
-      </w:r>
-      <w:proofErr w:type="spellEnd"/>
-      <w:r>
-        <w:t xml:space="preserve"> byte </w:t>
+        <w:t>Payload: Any number of bytes (including none). Meaning is dependent on Cmd byte </w:t>
       </w:r>
     </w:p>
     <w:p>
@@ -5793,15 +5677,7 @@
     </w:p>
     <w:p>
       <w:r>
-        <w:t xml:space="preserve">Transverter shall not communicate with each other on the RS485 bus. </w:t>
-      </w:r>
-      <w:proofErr w:type="gramStart"/>
-      <w:r>
-        <w:t>I.e.</w:t>
-      </w:r>
-      <w:proofErr w:type="gramEnd"/>
-      <w:r>
-        <w:t xml:space="preserve"> all transmission from a transverter should be sent to address 0 </w:t>
+        <w:t>Transverter shall not communicate with each other on the RS485 bus. I.e. all transmission from a transverter should be sent to address 0 </w:t>
       </w:r>
     </w:p>
     <w:p>
@@ -5822,26 +5698,13 @@
       <w:pPr>
         <w:pStyle w:val="Heading3"/>
       </w:pPr>
-      <w:proofErr w:type="spellStart"/>
-      <w:r>
-        <w:t>NamedValue</w:t>
-      </w:r>
-      <w:proofErr w:type="spellEnd"/>
-      <w:r>
-        <w:t xml:space="preserve"> type</w:t>
+      <w:r>
+        <w:t>NamedValue type</w:t>
       </w:r>
     </w:p>
     <w:p>
       <w:r>
-        <w:t>Many of the measurements returned in the protocol are of type “</w:t>
-      </w:r>
-      <w:proofErr w:type="spellStart"/>
-      <w:r>
-        <w:t>NamedValue</w:t>
-      </w:r>
-      <w:proofErr w:type="spellEnd"/>
-      <w:r>
-        <w:t>”. This has two compulsory elements.</w:t>
+        <w:t>Many of the measurements returned in the protocol are of type “NamedValue”. This has two compulsory elements.</w:t>
       </w:r>
     </w:p>
     <w:p>
@@ -6158,34 +6021,16 @@
       <w:r>
         <w:t xml:space="preserve">Table </w:t>
       </w:r>
-      <w:r>
-        <w:fldChar w:fldCharType="begin"/>
-      </w:r>
-      <w:r>
-        <w:instrText xml:space="preserve"> SEQ Table \* ARABIC </w:instrText>
-      </w:r>
-      <w:r>
-        <w:fldChar w:fldCharType="separate"/>
-      </w:r>
-      <w:r>
-        <w:rPr>
-          <w:noProof/>
-        </w:rPr>
-        <w:t>2</w:t>
-      </w:r>
-      <w:r>
-        <w:fldChar w:fldCharType="end"/>
-      </w:r>
-      <w:r>
-        <w:t xml:space="preserve">: Fields in </w:t>
-      </w:r>
-      <w:proofErr w:type="spellStart"/>
-      <w:r>
-        <w:t>NamedValue</w:t>
-      </w:r>
-      <w:proofErr w:type="spellEnd"/>
-      <w:r>
-        <w:t xml:space="preserve"> object</w:t>
+      <w:fldSimple w:instr=" SEQ Table \* ARABIC ">
+        <w:r>
+          <w:rPr>
+            <w:noProof/>
+          </w:rPr>
+          <w:t>2</w:t>
+        </w:r>
+      </w:fldSimple>
+      <w:r>
+        <w:t>: Fields in NamedValue object</w:t>
       </w:r>
     </w:p>
     <w:p>
@@ -6228,23 +6073,7 @@
           <w:rStyle w:val="Heading1Char"/>
           <w:lang w:eastAsia="en-GB"/>
         </w:rPr>
-        <w:t>Messages (</w:t>
-      </w:r>
-      <w:proofErr w:type="spellStart"/>
-      <w:r>
-        <w:rPr>
-          <w:rStyle w:val="Heading1Char"/>
-          <w:lang w:eastAsia="en-GB"/>
-        </w:rPr>
-        <w:t>Cmd</w:t>
-      </w:r>
-      <w:proofErr w:type="spellEnd"/>
-      <w:r>
-        <w:rPr>
-          <w:rStyle w:val="Heading1Char"/>
-          <w:lang w:eastAsia="en-GB"/>
-        </w:rPr>
-        <w:t xml:space="preserve"> 'D')</w:t>
+        <w:t>Messages (Cmd 'D')</w:t>
       </w:r>
       <w:r>
         <w:rPr>
@@ -6450,23 +6279,7 @@
           <w:rFonts w:ascii="Calibri" w:eastAsia="Times New Roman" w:hAnsi="Calibri" w:cs="Calibri"/>
           <w:lang w:eastAsia="en-GB"/>
         </w:rPr>
-        <w:t>"</w:t>
-      </w:r>
-      <w:proofErr w:type="spellStart"/>
-      <w:r>
-        <w:rPr>
-          <w:rFonts w:ascii="Calibri" w:eastAsia="Times New Roman" w:hAnsi="Calibri" w:cs="Calibri"/>
-          <w:lang w:eastAsia="en-GB"/>
-        </w:rPr>
-        <w:t>loFreq</w:t>
-      </w:r>
-      <w:proofErr w:type="spellEnd"/>
-      <w:r>
-        <w:rPr>
-          <w:rFonts w:ascii="Calibri" w:eastAsia="Times New Roman" w:hAnsi="Calibri" w:cs="Calibri"/>
-          <w:lang w:eastAsia="en-GB"/>
-        </w:rPr>
-        <w:t>": 10, </w:t>
+        <w:t>"loFreq": 10, </w:t>
       </w:r>
     </w:p>
     <w:p>
@@ -6486,23 +6299,7 @@
           <w:rFonts w:ascii="Calibri" w:eastAsia="Times New Roman" w:hAnsi="Calibri" w:cs="Calibri"/>
           <w:lang w:eastAsia="en-GB"/>
         </w:rPr>
-        <w:t>"</w:t>
-      </w:r>
-      <w:proofErr w:type="spellStart"/>
-      <w:r>
-        <w:rPr>
-          <w:rFonts w:ascii="Calibri" w:eastAsia="Times New Roman" w:hAnsi="Calibri" w:cs="Calibri"/>
-          <w:lang w:eastAsia="en-GB"/>
-        </w:rPr>
-        <w:t>loAdd</w:t>
-      </w:r>
-      <w:proofErr w:type="spellEnd"/>
-      <w:r>
-        <w:rPr>
-          <w:rFonts w:ascii="Calibri" w:eastAsia="Times New Roman" w:hAnsi="Calibri" w:cs="Calibri"/>
-          <w:lang w:eastAsia="en-GB"/>
-        </w:rPr>
-        <w:t>": True, </w:t>
+        <w:t>"loAdd": True, </w:t>
       </w:r>
     </w:p>
     <w:p>
@@ -6522,23 +6319,7 @@
           <w:rFonts w:ascii="Calibri" w:eastAsia="Times New Roman" w:hAnsi="Calibri" w:cs="Calibri"/>
           <w:lang w:eastAsia="en-GB"/>
         </w:rPr>
-        <w:t>"</w:t>
-      </w:r>
-      <w:proofErr w:type="spellStart"/>
-      <w:r>
-        <w:rPr>
-          <w:rFonts w:ascii="Calibri" w:eastAsia="Times New Roman" w:hAnsi="Calibri" w:cs="Calibri"/>
-          <w:lang w:eastAsia="en-GB"/>
-        </w:rPr>
-        <w:t>minRfFreq</w:t>
-      </w:r>
-      <w:proofErr w:type="spellEnd"/>
-      <w:r>
-        <w:rPr>
-          <w:rFonts w:ascii="Calibri" w:eastAsia="Times New Roman" w:hAnsi="Calibri" w:cs="Calibri"/>
-          <w:lang w:eastAsia="en-GB"/>
-        </w:rPr>
-        <w:t>": 10, </w:t>
+        <w:t>"minRfFreq": 10, </w:t>
       </w:r>
     </w:p>
     <w:p>
@@ -6558,23 +6339,7 @@
           <w:rFonts w:ascii="Calibri" w:eastAsia="Times New Roman" w:hAnsi="Calibri" w:cs="Calibri"/>
           <w:lang w:eastAsia="en-GB"/>
         </w:rPr>
-        <w:t>"</w:t>
-      </w:r>
-      <w:proofErr w:type="spellStart"/>
-      <w:r>
-        <w:rPr>
-          <w:rFonts w:ascii="Calibri" w:eastAsia="Times New Roman" w:hAnsi="Calibri" w:cs="Calibri"/>
-          <w:lang w:eastAsia="en-GB"/>
-        </w:rPr>
-        <w:t>maxRfFreq</w:t>
-      </w:r>
-      <w:proofErr w:type="spellEnd"/>
-      <w:r>
-        <w:rPr>
-          <w:rFonts w:ascii="Calibri" w:eastAsia="Times New Roman" w:hAnsi="Calibri" w:cs="Calibri"/>
-          <w:lang w:eastAsia="en-GB"/>
-        </w:rPr>
-        <w:t>": 20, </w:t>
+        <w:t>"maxRfFreq": 20, </w:t>
       </w:r>
     </w:p>
     <w:p>
@@ -6594,23 +6359,7 @@
           <w:rFonts w:ascii="Calibri" w:eastAsia="Times New Roman" w:hAnsi="Calibri" w:cs="Calibri"/>
           <w:lang w:eastAsia="en-GB"/>
         </w:rPr>
-        <w:t>"</w:t>
-      </w:r>
-      <w:proofErr w:type="spellStart"/>
-      <w:r>
-        <w:rPr>
-          <w:rFonts w:ascii="Calibri" w:eastAsia="Times New Roman" w:hAnsi="Calibri" w:cs="Calibri"/>
-          <w:lang w:eastAsia="en-GB"/>
-        </w:rPr>
-        <w:t>minPower</w:t>
-      </w:r>
-      <w:proofErr w:type="spellEnd"/>
-      <w:r>
-        <w:rPr>
-          <w:rFonts w:ascii="Calibri" w:eastAsia="Times New Roman" w:hAnsi="Calibri" w:cs="Calibri"/>
-          <w:lang w:eastAsia="en-GB"/>
-        </w:rPr>
-        <w:t>": 10, </w:t>
+        <w:t>"minPower": 10, </w:t>
       </w:r>
     </w:p>
     <w:p>
@@ -6619,9 +6368,7 @@
         <w:ind w:left="720"/>
         <w:textAlignment w:val="baseline"/>
         <w:rPr>
-          <w:rFonts w:ascii="Times New Roman" w:eastAsia="Times New Roman" w:hAnsi="Times New Roman" w:cs="Times New Roman"/>
-          <w:sz w:val="24"/>
-          <w:szCs w:val="24"/>
+          <w:rFonts w:ascii="Calibri" w:eastAsia="Times New Roman" w:hAnsi="Calibri" w:cs="Calibri"/>
           <w:lang w:eastAsia="en-GB"/>
         </w:rPr>
       </w:pPr>
@@ -6630,23 +6377,7 @@
           <w:rFonts w:ascii="Calibri" w:eastAsia="Times New Roman" w:hAnsi="Calibri" w:cs="Calibri"/>
           <w:lang w:eastAsia="en-GB"/>
         </w:rPr>
-        <w:t>"</w:t>
-      </w:r>
-      <w:proofErr w:type="spellStart"/>
-      <w:r>
-        <w:rPr>
-          <w:rFonts w:ascii="Calibri" w:eastAsia="Times New Roman" w:hAnsi="Calibri" w:cs="Calibri"/>
-          <w:lang w:eastAsia="en-GB"/>
-        </w:rPr>
-        <w:t>maxPower</w:t>
-      </w:r>
-      <w:proofErr w:type="spellEnd"/>
-      <w:r>
-        <w:rPr>
-          <w:rFonts w:ascii="Calibri" w:eastAsia="Times New Roman" w:hAnsi="Calibri" w:cs="Calibri"/>
-          <w:lang w:eastAsia="en-GB"/>
-        </w:rPr>
-        <w:t>": 20, </w:t>
+        <w:t>"maxPower": 20, </w:t>
       </w:r>
     </w:p>
     <w:p>
@@ -6655,9 +6386,29 @@
         <w:ind w:left="720"/>
         <w:textAlignment w:val="baseline"/>
         <w:rPr>
+          <w:rFonts w:ascii="Times New Roman" w:eastAsia="Times New Roman" w:hAnsi="Times New Roman" w:cs="Times New Roman"/>
+          <w:sz w:val="24"/>
+          <w:szCs w:val="24"/>
+          <w:lang w:eastAsia="en-GB"/>
+        </w:rPr>
+      </w:pPr>
+      <w:r>
+        <w:rPr>
           <w:rFonts w:ascii="Calibri" w:eastAsia="Times New Roman" w:hAnsi="Calibri" w:cs="Calibri"/>
           <w:lang w:eastAsia="en-GB"/>
         </w:rPr>
+        <w:t>“supportsRX”: True</w:t>
+      </w:r>
+    </w:p>
+    <w:p>
+      <w:pPr>
+        <w:spacing w:after="0" w:line="240" w:lineRule="auto"/>
+        <w:ind w:left="720"/>
+        <w:textAlignment w:val="baseline"/>
+        <w:rPr>
+          <w:rFonts w:ascii="Calibri" w:eastAsia="Times New Roman" w:hAnsi="Calibri" w:cs="Calibri"/>
+          <w:lang w:eastAsia="en-GB"/>
+        </w:rPr>
       </w:pPr>
       <w:r>
         <w:rPr>
@@ -6666,7 +6417,6 @@
         </w:rPr>
         <w:t>"</w:t>
       </w:r>
-      <w:proofErr w:type="spellStart"/>
       <w:r>
         <w:rPr>
           <w:rFonts w:ascii="Calibri" w:eastAsia="Times New Roman" w:hAnsi="Calibri" w:cs="Calibri"/>
@@ -6679,15 +6429,7 @@
           <w:rFonts w:ascii="Calibri" w:eastAsia="Times New Roman" w:hAnsi="Calibri" w:cs="Calibri"/>
           <w:lang w:eastAsia="en-GB"/>
         </w:rPr>
-        <w:t>TX</w:t>
-      </w:r>
-      <w:proofErr w:type="spellEnd"/>
-      <w:r>
-        <w:rPr>
-          <w:rFonts w:ascii="Calibri" w:eastAsia="Times New Roman" w:hAnsi="Calibri" w:cs="Calibri"/>
-          <w:lang w:eastAsia="en-GB"/>
-        </w:rPr>
-        <w:t>": True </w:t>
+        <w:t>TX": True </w:t>
       </w:r>
     </w:p>
     <w:p>
@@ -6726,9 +6468,9 @@
         <w:tblLook w:val="04A0" w:firstRow="1" w:lastRow="0" w:firstColumn="1" w:lastColumn="0" w:noHBand="0" w:noVBand="1"/>
       </w:tblPr>
       <w:tblGrid>
-        <w:gridCol w:w="1279"/>
+        <w:gridCol w:w="1294"/>
         <w:gridCol w:w="999"/>
-        <w:gridCol w:w="6738"/>
+        <w:gridCol w:w="6723"/>
       </w:tblGrid>
       <w:tr>
         <w:trPr>
@@ -7005,21 +6747,12 @@
                 <w:lang w:eastAsia="en-GB"/>
               </w:rPr>
             </w:pPr>
-            <w:proofErr w:type="spellStart"/>
-            <w:r>
-              <w:rPr>
-                <w:rFonts w:ascii="Calibri" w:eastAsia="Times New Roman" w:hAnsi="Calibri" w:cs="Calibri"/>
-                <w:lang w:eastAsia="en-GB"/>
-              </w:rPr>
-              <w:t>loFreq</w:t>
-            </w:r>
-            <w:proofErr w:type="spellEnd"/>
-            <w:r>
-              <w:rPr>
-                <w:rFonts w:ascii="Calibri" w:eastAsia="Times New Roman" w:hAnsi="Calibri" w:cs="Calibri"/>
-                <w:lang w:eastAsia="en-GB"/>
-              </w:rPr>
-              <w:t> </w:t>
+            <w:r>
+              <w:rPr>
+                <w:rFonts w:ascii="Calibri" w:eastAsia="Times New Roman" w:hAnsi="Calibri" w:cs="Calibri"/>
+                <w:lang w:eastAsia="en-GB"/>
+              </w:rPr>
+              <w:t>loFreq </w:t>
             </w:r>
           </w:p>
         </w:tc>
@@ -7101,21 +6834,12 @@
                 <w:lang w:eastAsia="en-GB"/>
               </w:rPr>
             </w:pPr>
-            <w:proofErr w:type="spellStart"/>
-            <w:r>
-              <w:rPr>
-                <w:rFonts w:ascii="Calibri" w:eastAsia="Times New Roman" w:hAnsi="Calibri" w:cs="Calibri"/>
-                <w:lang w:eastAsia="en-GB"/>
-              </w:rPr>
-              <w:t>loAdd</w:t>
-            </w:r>
-            <w:proofErr w:type="spellEnd"/>
-            <w:r>
-              <w:rPr>
-                <w:rFonts w:ascii="Calibri" w:eastAsia="Times New Roman" w:hAnsi="Calibri" w:cs="Calibri"/>
-                <w:lang w:eastAsia="en-GB"/>
-              </w:rPr>
-              <w:t> </w:t>
+            <w:r>
+              <w:rPr>
+                <w:rFonts w:ascii="Calibri" w:eastAsia="Times New Roman" w:hAnsi="Calibri" w:cs="Calibri"/>
+                <w:lang w:eastAsia="en-GB"/>
+              </w:rPr>
+              <w:t>loAdd </w:t>
             </w:r>
           </w:p>
         </w:tc>
@@ -7197,21 +6921,12 @@
                 <w:lang w:eastAsia="en-GB"/>
               </w:rPr>
             </w:pPr>
-            <w:proofErr w:type="spellStart"/>
-            <w:r>
-              <w:rPr>
-                <w:rFonts w:ascii="Calibri" w:eastAsia="Times New Roman" w:hAnsi="Calibri" w:cs="Calibri"/>
-                <w:lang w:eastAsia="en-GB"/>
-              </w:rPr>
-              <w:t>minRfFreq</w:t>
-            </w:r>
-            <w:proofErr w:type="spellEnd"/>
-            <w:r>
-              <w:rPr>
-                <w:rFonts w:ascii="Calibri" w:eastAsia="Times New Roman" w:hAnsi="Calibri" w:cs="Calibri"/>
-                <w:lang w:eastAsia="en-GB"/>
-              </w:rPr>
-              <w:t> </w:t>
+            <w:r>
+              <w:rPr>
+                <w:rFonts w:ascii="Calibri" w:eastAsia="Times New Roman" w:hAnsi="Calibri" w:cs="Calibri"/>
+                <w:lang w:eastAsia="en-GB"/>
+              </w:rPr>
+              <w:t>minRfFreq </w:t>
             </w:r>
           </w:p>
         </w:tc>
@@ -7270,23 +6985,7 @@
                 <w:rFonts w:ascii="Calibri" w:eastAsia="Times New Roman" w:hAnsi="Calibri" w:cs="Calibri"/>
                 <w:lang w:eastAsia="en-GB"/>
               </w:rPr>
-              <w:t xml:space="preserve">minimum RF </w:t>
-            </w:r>
-            <w:proofErr w:type="spellStart"/>
-            <w:r>
-              <w:rPr>
-                <w:rFonts w:ascii="Calibri" w:eastAsia="Times New Roman" w:hAnsi="Calibri" w:cs="Calibri"/>
-                <w:lang w:eastAsia="en-GB"/>
-              </w:rPr>
-              <w:t>freq</w:t>
-            </w:r>
-            <w:proofErr w:type="spellEnd"/>
-            <w:r>
-              <w:rPr>
-                <w:rFonts w:ascii="Calibri" w:eastAsia="Times New Roman" w:hAnsi="Calibri" w:cs="Calibri"/>
-                <w:lang w:eastAsia="en-GB"/>
-              </w:rPr>
-              <w:t xml:space="preserve"> of the transverter in Hz </w:t>
+              <w:t>minimum RF freq of the transverter in Hz </w:t>
             </w:r>
           </w:p>
         </w:tc>
@@ -7309,21 +7008,12 @@
                 <w:lang w:eastAsia="en-GB"/>
               </w:rPr>
             </w:pPr>
-            <w:proofErr w:type="spellStart"/>
-            <w:r>
-              <w:rPr>
-                <w:rFonts w:ascii="Calibri" w:eastAsia="Times New Roman" w:hAnsi="Calibri" w:cs="Calibri"/>
-                <w:lang w:eastAsia="en-GB"/>
-              </w:rPr>
-              <w:t>maxRfFreq</w:t>
-            </w:r>
-            <w:proofErr w:type="spellEnd"/>
-            <w:r>
-              <w:rPr>
-                <w:rFonts w:ascii="Calibri" w:eastAsia="Times New Roman" w:hAnsi="Calibri" w:cs="Calibri"/>
-                <w:lang w:eastAsia="en-GB"/>
-              </w:rPr>
-              <w:t> </w:t>
+            <w:r>
+              <w:rPr>
+                <w:rFonts w:ascii="Calibri" w:eastAsia="Times New Roman" w:hAnsi="Calibri" w:cs="Calibri"/>
+                <w:lang w:eastAsia="en-GB"/>
+              </w:rPr>
+              <w:t>maxRfFreq </w:t>
             </w:r>
           </w:p>
         </w:tc>
@@ -7405,21 +7095,12 @@
                 <w:lang w:eastAsia="en-GB"/>
               </w:rPr>
             </w:pPr>
-            <w:proofErr w:type="spellStart"/>
-            <w:r>
-              <w:rPr>
-                <w:rFonts w:ascii="Calibri" w:eastAsia="Times New Roman" w:hAnsi="Calibri" w:cs="Calibri"/>
-                <w:lang w:eastAsia="en-GB"/>
-              </w:rPr>
-              <w:t>minPower</w:t>
-            </w:r>
-            <w:proofErr w:type="spellEnd"/>
-            <w:r>
-              <w:rPr>
-                <w:rFonts w:ascii="Calibri" w:eastAsia="Times New Roman" w:hAnsi="Calibri" w:cs="Calibri"/>
-                <w:lang w:eastAsia="en-GB"/>
-              </w:rPr>
-              <w:t> </w:t>
+            <w:r>
+              <w:rPr>
+                <w:rFonts w:ascii="Calibri" w:eastAsia="Times New Roman" w:hAnsi="Calibri" w:cs="Calibri"/>
+                <w:lang w:eastAsia="en-GB"/>
+              </w:rPr>
+              <w:t>minPower </w:t>
             </w:r>
           </w:p>
         </w:tc>
@@ -7501,21 +7182,12 @@
                 <w:lang w:eastAsia="en-GB"/>
               </w:rPr>
             </w:pPr>
-            <w:proofErr w:type="spellStart"/>
-            <w:r>
-              <w:rPr>
-                <w:rFonts w:ascii="Calibri" w:eastAsia="Times New Roman" w:hAnsi="Calibri" w:cs="Calibri"/>
-                <w:lang w:eastAsia="en-GB"/>
-              </w:rPr>
-              <w:t>maxPower</w:t>
-            </w:r>
-            <w:proofErr w:type="spellEnd"/>
-            <w:r>
-              <w:rPr>
-                <w:rFonts w:ascii="Calibri" w:eastAsia="Times New Roman" w:hAnsi="Calibri" w:cs="Calibri"/>
-                <w:lang w:eastAsia="en-GB"/>
-              </w:rPr>
-              <w:t> </w:t>
+            <w:r>
+              <w:rPr>
+                <w:rFonts w:ascii="Calibri" w:eastAsia="Times New Roman" w:hAnsi="Calibri" w:cs="Calibri"/>
+                <w:lang w:eastAsia="en-GB"/>
+              </w:rPr>
+              <w:t>maxPower </w:t>
             </w:r>
           </w:p>
         </w:tc>
@@ -7584,20 +7256,16 @@
           <w:tcPr>
             <w:cnfStyle w:val="001000000000" w:firstRow="0" w:lastRow="0" w:firstColumn="1" w:lastColumn="0" w:oddVBand="0" w:evenVBand="0" w:oddHBand="0" w:evenHBand="0" w:firstRowFirstColumn="0" w:firstRowLastColumn="0" w:lastRowFirstColumn="0" w:lastRowLastColumn="0"/>
             <w:tcW w:w="0" w:type="auto"/>
-            <w:hideMark/>
           </w:tcPr>
           <w:p>
             <w:pPr>
               <w:spacing w:before="100" w:beforeAutospacing="1" w:after="100" w:afterAutospacing="1"/>
               <w:textAlignment w:val="baseline"/>
               <w:rPr>
-                <w:rFonts w:ascii="Times New Roman" w:eastAsia="Times New Roman" w:hAnsi="Times New Roman" w:cs="Times New Roman"/>
-                <w:sz w:val="24"/>
-                <w:szCs w:val="24"/>
-                <w:lang w:eastAsia="en-GB"/>
-              </w:rPr>
-            </w:pPr>
-            <w:proofErr w:type="spellStart"/>
+                <w:rFonts w:ascii="Calibri" w:eastAsia="Times New Roman" w:hAnsi="Calibri" w:cs="Calibri"/>
+                <w:lang w:eastAsia="en-GB"/>
+              </w:rPr>
+            </w:pPr>
             <w:r>
               <w:rPr>
                 <w:rFonts w:ascii="Calibri" w:eastAsia="Times New Roman" w:hAnsi="Calibri" w:cs="Calibri"/>
@@ -7610,22 +7278,20 @@
                 <w:rFonts w:ascii="Calibri" w:eastAsia="Times New Roman" w:hAnsi="Calibri" w:cs="Calibri"/>
                 <w:lang w:eastAsia="en-GB"/>
               </w:rPr>
-              <w:t>Tx</w:t>
-            </w:r>
-            <w:proofErr w:type="spellEnd"/>
-            <w:r>
-              <w:rPr>
-                <w:rFonts w:ascii="Calibri" w:eastAsia="Times New Roman" w:hAnsi="Calibri" w:cs="Calibri"/>
-                <w:lang w:eastAsia="en-GB"/>
-              </w:rPr>
-              <w:t> </w:t>
+              <w:t>R</w:t>
+            </w:r>
+            <w:r>
+              <w:rPr>
+                <w:rFonts w:ascii="Calibri" w:eastAsia="Times New Roman" w:hAnsi="Calibri" w:cs="Calibri"/>
+                <w:lang w:eastAsia="en-GB"/>
+              </w:rPr>
+              <w:t>x </w:t>
             </w:r>
           </w:p>
         </w:tc>
         <w:tc>
           <w:tcPr>
             <w:tcW w:w="0" w:type="auto"/>
-            <w:hideMark/>
           </w:tcPr>
           <w:p>
             <w:pPr>
@@ -7633,9 +7299,7 @@
               <w:textAlignment w:val="baseline"/>
               <w:cnfStyle w:val="000000000000" w:firstRow="0" w:lastRow="0" w:firstColumn="0" w:lastColumn="0" w:oddVBand="0" w:evenVBand="0" w:oddHBand="0" w:evenHBand="0" w:firstRowFirstColumn="0" w:firstRowLastColumn="0" w:lastRowFirstColumn="0" w:lastRowLastColumn="0"/>
               <w:rPr>
-                <w:rFonts w:ascii="Times New Roman" w:eastAsia="Times New Roman" w:hAnsi="Times New Roman" w:cs="Times New Roman"/>
-                <w:sz w:val="24"/>
-                <w:szCs w:val="24"/>
+                <w:rFonts w:ascii="Calibri" w:eastAsia="Times New Roman" w:hAnsi="Calibri" w:cs="Calibri"/>
                 <w:lang w:eastAsia="en-GB"/>
               </w:rPr>
             </w:pPr>
@@ -7658,7 +7322,6 @@
         <w:tc>
           <w:tcPr>
             <w:tcW w:w="0" w:type="auto"/>
-            <w:hideMark/>
           </w:tcPr>
           <w:p>
             <w:pPr>
@@ -7667,6 +7330,46 @@
               <w:textAlignment w:val="baseline"/>
               <w:cnfStyle w:val="000000000000" w:firstRow="0" w:lastRow="0" w:firstColumn="0" w:lastColumn="0" w:oddVBand="0" w:evenVBand="0" w:oddHBand="0" w:evenHBand="0" w:firstRowFirstColumn="0" w:firstRowLastColumn="0" w:lastRowFirstColumn="0" w:lastRowLastColumn="0"/>
               <w:rPr>
+                <w:rFonts w:ascii="Calibri" w:eastAsia="Times New Roman" w:hAnsi="Calibri" w:cs="Calibri"/>
+                <w:lang w:eastAsia="en-GB"/>
+              </w:rPr>
+            </w:pPr>
+            <w:r>
+              <w:rPr>
+                <w:rFonts w:ascii="Calibri" w:eastAsia="Times New Roman" w:hAnsi="Calibri" w:cs="Calibri"/>
+                <w:lang w:eastAsia="en-GB"/>
+              </w:rPr>
+              <w:t xml:space="preserve">True if transverter supports </w:t>
+            </w:r>
+            <w:r>
+              <w:rPr>
+                <w:rFonts w:ascii="Calibri" w:eastAsia="Times New Roman" w:hAnsi="Calibri" w:cs="Calibri"/>
+                <w:lang w:eastAsia="en-GB"/>
+              </w:rPr>
+              <w:t>R</w:t>
+            </w:r>
+            <w:r>
+              <w:rPr>
+                <w:rFonts w:ascii="Calibri" w:eastAsia="Times New Roman" w:hAnsi="Calibri" w:cs="Calibri"/>
+                <w:lang w:eastAsia="en-GB"/>
+              </w:rPr>
+              <w:t xml:space="preserve">X else False. </w:t>
+            </w:r>
+          </w:p>
+        </w:tc>
+      </w:tr>
+      <w:tr>
+        <w:tc>
+          <w:tcPr>
+            <w:cnfStyle w:val="001000000000" w:firstRow="0" w:lastRow="0" w:firstColumn="1" w:lastColumn="0" w:oddVBand="0" w:evenVBand="0" w:oddHBand="0" w:evenHBand="0" w:firstRowFirstColumn="0" w:firstRowLastColumn="0" w:lastRowFirstColumn="0" w:lastRowLastColumn="0"/>
+            <w:tcW w:w="0" w:type="auto"/>
+            <w:hideMark/>
+          </w:tcPr>
+          <w:p>
+            <w:pPr>
+              <w:spacing w:before="100" w:beforeAutospacing="1" w:after="100" w:afterAutospacing="1"/>
+              <w:textAlignment w:val="baseline"/>
+              <w:rPr>
                 <w:rFonts w:ascii="Times New Roman" w:eastAsia="Times New Roman" w:hAnsi="Times New Roman" w:cs="Times New Roman"/>
                 <w:sz w:val="24"/>
                 <w:szCs w:val="24"/>
@@ -7678,39 +7381,74 @@
                 <w:rFonts w:ascii="Calibri" w:eastAsia="Times New Roman" w:hAnsi="Calibri" w:cs="Calibri"/>
                 <w:lang w:eastAsia="en-GB"/>
               </w:rPr>
-              <w:t xml:space="preserve">True if transverter supports TX else False. If this is False, the values for </w:t>
-            </w:r>
-            <w:proofErr w:type="spellStart"/>
-            <w:r>
-              <w:rPr>
-                <w:rFonts w:ascii="Calibri" w:eastAsia="Times New Roman" w:hAnsi="Calibri" w:cs="Calibri"/>
-                <w:lang w:eastAsia="en-GB"/>
-              </w:rPr>
-              <w:t>minPower</w:t>
-            </w:r>
-            <w:proofErr w:type="spellEnd"/>
-            <w:r>
-              <w:rPr>
-                <w:rFonts w:ascii="Calibri" w:eastAsia="Times New Roman" w:hAnsi="Calibri" w:cs="Calibri"/>
-                <w:lang w:eastAsia="en-GB"/>
-              </w:rPr>
-              <w:t xml:space="preserve"> and </w:t>
-            </w:r>
-            <w:proofErr w:type="spellStart"/>
-            <w:r>
-              <w:rPr>
-                <w:rFonts w:ascii="Calibri" w:eastAsia="Times New Roman" w:hAnsi="Calibri" w:cs="Calibri"/>
-                <w:lang w:eastAsia="en-GB"/>
-              </w:rPr>
-              <w:t>maxPower</w:t>
-            </w:r>
-            <w:proofErr w:type="spellEnd"/>
-            <w:r>
-              <w:rPr>
-                <w:rFonts w:ascii="Calibri" w:eastAsia="Times New Roman" w:hAnsi="Calibri" w:cs="Calibri"/>
-                <w:lang w:eastAsia="en-GB"/>
-              </w:rPr>
-              <w:t xml:space="preserve"> are irrelevant and can be set to anything </w:t>
+              <w:t>supports</w:t>
+            </w:r>
+            <w:r>
+              <w:rPr>
+                <w:rFonts w:ascii="Calibri" w:eastAsia="Times New Roman" w:hAnsi="Calibri" w:cs="Calibri"/>
+                <w:lang w:eastAsia="en-GB"/>
+              </w:rPr>
+              <w:t>Tx </w:t>
+            </w:r>
+          </w:p>
+        </w:tc>
+        <w:tc>
+          <w:tcPr>
+            <w:tcW w:w="0" w:type="auto"/>
+            <w:hideMark/>
+          </w:tcPr>
+          <w:p>
+            <w:pPr>
+              <w:spacing w:before="100" w:beforeAutospacing="1" w:after="100" w:afterAutospacing="1"/>
+              <w:textAlignment w:val="baseline"/>
+              <w:cnfStyle w:val="000000000000" w:firstRow="0" w:lastRow="0" w:firstColumn="0" w:lastColumn="0" w:oddVBand="0" w:evenVBand="0" w:oddHBand="0" w:evenHBand="0" w:firstRowFirstColumn="0" w:firstRowLastColumn="0" w:lastRowFirstColumn="0" w:lastRowLastColumn="0"/>
+              <w:rPr>
+                <w:rFonts w:ascii="Times New Roman" w:eastAsia="Times New Roman" w:hAnsi="Times New Roman" w:cs="Times New Roman"/>
+                <w:sz w:val="24"/>
+                <w:szCs w:val="24"/>
+                <w:lang w:eastAsia="en-GB"/>
+              </w:rPr>
+            </w:pPr>
+            <w:r>
+              <w:rPr>
+                <w:rFonts w:ascii="Calibri" w:eastAsia="Times New Roman" w:hAnsi="Calibri" w:cs="Calibri"/>
+                <w:lang w:eastAsia="en-GB"/>
+              </w:rPr>
+              <w:t>B</w:t>
+            </w:r>
+            <w:r>
+              <w:rPr>
+                <w:rFonts w:ascii="Calibri" w:eastAsia="Times New Roman" w:hAnsi="Calibri" w:cs="Calibri"/>
+                <w:lang w:eastAsia="en-GB"/>
+              </w:rPr>
+              <w:t>oolean </w:t>
+            </w:r>
+          </w:p>
+        </w:tc>
+        <w:tc>
+          <w:tcPr>
+            <w:tcW w:w="0" w:type="auto"/>
+            <w:hideMark/>
+          </w:tcPr>
+          <w:p>
+            <w:pPr>
+              <w:keepNext/>
+              <w:spacing w:before="100" w:beforeAutospacing="1" w:after="100" w:afterAutospacing="1"/>
+              <w:textAlignment w:val="baseline"/>
+              <w:cnfStyle w:val="000000000000" w:firstRow="0" w:lastRow="0" w:firstColumn="0" w:lastColumn="0" w:oddVBand="0" w:evenVBand="0" w:oddHBand="0" w:evenHBand="0" w:firstRowFirstColumn="0" w:firstRowLastColumn="0" w:lastRowFirstColumn="0" w:lastRowLastColumn="0"/>
+              <w:rPr>
+                <w:rFonts w:ascii="Times New Roman" w:eastAsia="Times New Roman" w:hAnsi="Times New Roman" w:cs="Times New Roman"/>
+                <w:sz w:val="24"/>
+                <w:szCs w:val="24"/>
+                <w:lang w:eastAsia="en-GB"/>
+              </w:rPr>
+            </w:pPr>
+            <w:r>
+              <w:rPr>
+                <w:rFonts w:ascii="Calibri" w:eastAsia="Times New Roman" w:hAnsi="Calibri" w:cs="Calibri"/>
+                <w:lang w:eastAsia="en-GB"/>
+              </w:rPr>
+              <w:t>True if transverter supports TX else False. If this is False, the values for minPower and maxPower are irrelevant and can be set to anything </w:t>
             </w:r>
           </w:p>
         </w:tc>
@@ -7723,24 +7461,14 @@
       <w:r>
         <w:t xml:space="preserve">Table </w:t>
       </w:r>
-      <w:r>
-        <w:fldChar w:fldCharType="begin"/>
-      </w:r>
-      <w:r>
-        <w:instrText xml:space="preserve"> SEQ Table \* ARABIC </w:instrText>
-      </w:r>
-      <w:r>
-        <w:fldChar w:fldCharType="separate"/>
-      </w:r>
-      <w:r>
-        <w:rPr>
-          <w:noProof/>
-        </w:rPr>
-        <w:t>3</w:t>
-      </w:r>
-      <w:r>
-        <w:fldChar w:fldCharType="end"/>
-      </w:r>
+      <w:fldSimple w:instr=" SEQ Table \* ARABIC ">
+        <w:r>
+          <w:rPr>
+            <w:noProof/>
+          </w:rPr>
+          <w:t>3</w:t>
+        </w:r>
+      </w:fldSimple>
       <w:r>
         <w:t>: Fields for transverter discovery response</w:t>
       </w:r>
@@ -7776,6 +7504,7 @@
           <w:rFonts w:eastAsia="Times New Roman"/>
           <w:lang w:eastAsia="en-GB"/>
         </w:rPr>
+        <w:lastRenderedPageBreak/>
         <w:t>Status</w:t>
       </w:r>
       <w:r>
@@ -7783,23 +7512,7 @@
           <w:rFonts w:eastAsia="Times New Roman"/>
           <w:lang w:eastAsia="en-GB"/>
         </w:rPr>
-        <w:t xml:space="preserve"> Messages (</w:t>
-      </w:r>
-      <w:proofErr w:type="spellStart"/>
-      <w:r>
-        <w:rPr>
-          <w:rFonts w:eastAsia="Times New Roman"/>
-          <w:lang w:eastAsia="en-GB"/>
-        </w:rPr>
-        <w:t>Cmd</w:t>
-      </w:r>
-      <w:proofErr w:type="spellEnd"/>
-      <w:r>
-        <w:rPr>
-          <w:rFonts w:eastAsia="Times New Roman"/>
-          <w:lang w:eastAsia="en-GB"/>
-        </w:rPr>
-        <w:t xml:space="preserve"> '</w:t>
+        <w:t xml:space="preserve"> Messages (Cmd '</w:t>
       </w:r>
       <w:r>
         <w:rPr>
@@ -7879,7 +7592,6 @@
           <w:rFonts w:eastAsia="Times New Roman"/>
           <w:lang w:eastAsia="en-GB"/>
         </w:rPr>
-        <w:lastRenderedPageBreak/>
         <w:t xml:space="preserve">SDR -&gt; </w:t>
       </w:r>
       <w:r>
@@ -8081,7 +7793,6 @@
         <w:tab/>
         <w:t>“</w:t>
       </w:r>
-      <w:proofErr w:type="spellStart"/>
       <w:r>
         <w:rPr>
           <w:rFonts w:ascii="Calibri" w:eastAsia="Times New Roman" w:hAnsi="Calibri" w:cs="Calibri"/>
@@ -8103,7 +7814,6 @@
         </w:rPr>
         <w:t>Readings</w:t>
       </w:r>
-      <w:proofErr w:type="spellEnd"/>
       <w:r>
         <w:rPr>
           <w:rFonts w:ascii="Calibri" w:eastAsia="Times New Roman" w:hAnsi="Calibri" w:cs="Calibri"/>
@@ -8134,30 +7844,7 @@
           <w:lang w:eastAsia="en-GB"/>
         </w:rPr>
         <w:tab/>
-        <w:t>“</w:t>
-      </w:r>
-      <w:proofErr w:type="spellStart"/>
-      <w:r>
-        <w:rPr>
-          <w:rFonts w:ascii="Calibri" w:eastAsia="Times New Roman" w:hAnsi="Calibri" w:cs="Calibri"/>
-          <w:lang w:eastAsia="en-GB"/>
-        </w:rPr>
-        <w:t>dc</w:t>
-      </w:r>
-      <w:r>
-        <w:rPr>
-          <w:rFonts w:ascii="Calibri" w:eastAsia="Times New Roman" w:hAnsi="Calibri" w:cs="Calibri"/>
-          <w:lang w:eastAsia="en-GB"/>
-        </w:rPr>
-        <w:t>PowerReadings</w:t>
-      </w:r>
-      <w:proofErr w:type="spellEnd"/>
-      <w:r>
-        <w:rPr>
-          <w:rFonts w:ascii="Calibri" w:eastAsia="Times New Roman" w:hAnsi="Calibri" w:cs="Calibri"/>
-          <w:lang w:eastAsia="en-GB"/>
-        </w:rPr>
-        <w:t>”: {}</w:t>
+        <w:t>“dcPowerReadings”: {}</w:t>
       </w:r>
       <w:r>
         <w:rPr>
@@ -8182,23 +7869,7 @@
           <w:lang w:eastAsia="en-GB"/>
         </w:rPr>
         <w:tab/>
-        <w:t>“controller”: “</w:t>
-      </w:r>
-      <w:proofErr w:type="gramStart"/>
-      <w:r>
-        <w:rPr>
-          <w:rFonts w:ascii="Calibri" w:eastAsia="Times New Roman" w:hAnsi="Calibri" w:cs="Calibri"/>
-          <w:lang w:eastAsia="en-GB"/>
-        </w:rPr>
-        <w:t>12:34:56:78:90</w:t>
-      </w:r>
-      <w:proofErr w:type="gramEnd"/>
-      <w:r>
-        <w:rPr>
-          <w:rFonts w:ascii="Calibri" w:eastAsia="Times New Roman" w:hAnsi="Calibri" w:cs="Calibri"/>
-          <w:lang w:eastAsia="en-GB"/>
-        </w:rPr>
-        <w:t>:AB”</w:t>
+        <w:t>“controller”: “12:34:56:78:90:AB”</w:t>
       </w:r>
     </w:p>
     <w:p>
@@ -8312,13 +7983,8 @@
             <w:pPr>
               <w:cnfStyle w:val="000000000000" w:firstRow="0" w:lastRow="0" w:firstColumn="0" w:lastColumn="0" w:oddVBand="0" w:evenVBand="0" w:oddHBand="0" w:evenHBand="0" w:firstRowFirstColumn="0" w:firstRowLastColumn="0" w:lastRowFirstColumn="0" w:lastRowLastColumn="0"/>
             </w:pPr>
-            <w:proofErr w:type="gramStart"/>
-            <w:r>
-              <w:t>Array(</w:t>
-            </w:r>
-            <w:proofErr w:type="gramEnd"/>
-            <w:r>
-              <w:t>Warning)</w:t>
+            <w:r>
+              <w:t>Array(Warning)</w:t>
             </w:r>
           </w:p>
         </w:tc>
@@ -8359,13 +8025,8 @@
             <w:pPr>
               <w:cnfStyle w:val="000000000000" w:firstRow="0" w:lastRow="0" w:firstColumn="0" w:lastColumn="0" w:oddVBand="0" w:evenVBand="0" w:oddHBand="0" w:evenHBand="0" w:firstRowFirstColumn="0" w:firstRowLastColumn="0" w:lastRowFirstColumn="0" w:lastRowLastColumn="0"/>
             </w:pPr>
-            <w:proofErr w:type="gramStart"/>
-            <w:r>
-              <w:t>Array(</w:t>
-            </w:r>
-            <w:proofErr w:type="gramEnd"/>
-            <w:r>
-              <w:t>Error)</w:t>
+            <w:r>
+              <w:t>Array(Error)</w:t>
             </w:r>
           </w:p>
         </w:tc>
@@ -8378,22 +8039,10 @@
               <w:cnfStyle w:val="000000000000" w:firstRow="0" w:lastRow="0" w:firstColumn="0" w:lastColumn="0" w:oddVBand="0" w:evenVBand="0" w:oddHBand="0" w:evenHBand="0" w:firstRowFirstColumn="0" w:firstRowLastColumn="0" w:lastRowFirstColumn="0" w:lastRowLastColumn="0"/>
             </w:pPr>
             <w:r>
-              <w:t xml:space="preserve">Array of </w:t>
-            </w:r>
-            <w:r>
-              <w:t>errors</w:t>
-            </w:r>
-            <w:r>
-              <w:t xml:space="preserve"> reported by the transverter</w:t>
-            </w:r>
-            <w:r>
-              <w:t xml:space="preserve">. </w:t>
-            </w:r>
-            <w:r>
-              <w:t>Can (and hopefully will be!) empty</w:t>
-            </w:r>
-            <w:r>
-              <w:t>.</w:t>
+              <w:t>Array of errors reported by the transverter</w:t>
+            </w:r>
+            <w:r>
+              <w:t>. Can (and hopefully will be!) empty.</w:t>
             </w:r>
           </w:p>
         </w:tc>
@@ -8418,16 +8067,12 @@
             <w:pPr>
               <w:cnfStyle w:val="000000000000" w:firstRow="0" w:lastRow="0" w:firstColumn="0" w:lastColumn="0" w:oddVBand="0" w:evenVBand="0" w:oddHBand="0" w:evenHBand="0" w:firstRowFirstColumn="0" w:firstRowLastColumn="0" w:lastRowFirstColumn="0" w:lastRowLastColumn="0"/>
             </w:pPr>
-            <w:proofErr w:type="gramStart"/>
             <w:r>
               <w:t>Array(</w:t>
             </w:r>
-            <w:proofErr w:type="spellStart"/>
-            <w:proofErr w:type="gramEnd"/>
             <w:r>
               <w:t>NamedValue</w:t>
             </w:r>
-            <w:proofErr w:type="spellEnd"/>
             <w:r>
               <w:t>)</w:t>
             </w:r>
@@ -8498,15 +8143,7 @@
               <w:cnfStyle w:val="000000000000" w:firstRow="0" w:lastRow="0" w:firstColumn="0" w:lastColumn="0" w:oddVBand="0" w:evenVBand="0" w:oddHBand="0" w:evenHBand="0" w:firstRowFirstColumn="0" w:firstRowLastColumn="0" w:lastRowFirstColumn="0" w:lastRowLastColumn="0"/>
             </w:pPr>
             <w:r>
-              <w:t>“</w:t>
-            </w:r>
-            <w:proofErr w:type="spellStart"/>
-            <w:r>
-              <w:t>rx</w:t>
-            </w:r>
-            <w:proofErr w:type="spellEnd"/>
-            <w:r>
-              <w:t>”: Transverter is receiving</w:t>
+              <w:t>“rx”: Transverter is receiving</w:t>
             </w:r>
           </w:p>
           <w:p>
@@ -8514,15 +8151,7 @@
               <w:cnfStyle w:val="000000000000" w:firstRow="0" w:lastRow="0" w:firstColumn="0" w:lastColumn="0" w:oddVBand="0" w:evenVBand="0" w:oddHBand="0" w:evenHBand="0" w:firstRowFirstColumn="0" w:firstRowLastColumn="0" w:lastRowFirstColumn="0" w:lastRowLastColumn="0"/>
             </w:pPr>
             <w:r>
-              <w:t>“</w:t>
-            </w:r>
-            <w:proofErr w:type="spellStart"/>
-            <w:r>
-              <w:t>tx</w:t>
-            </w:r>
-            <w:proofErr w:type="spellEnd"/>
-            <w:r>
-              <w:t>”: Transverter is transmitting</w:t>
+              <w:t>“tx”: Transverter is transmitting</w:t>
             </w:r>
           </w:p>
           <w:p>
@@ -8538,15 +8167,7 @@
               <w:cnfStyle w:val="000000000000" w:firstRow="0" w:lastRow="0" w:firstColumn="0" w:lastColumn="0" w:oddVBand="0" w:evenVBand="0" w:oddHBand="0" w:evenHBand="0" w:firstRowFirstColumn="0" w:firstRowLastColumn="0" w:lastRowFirstColumn="0" w:lastRowLastColumn="0"/>
             </w:pPr>
             <w:r>
-              <w:t xml:space="preserve">“warmup”: Transverter is performing initial booting before being available </w:t>
-            </w:r>
-            <w:proofErr w:type="gramStart"/>
-            <w:r>
-              <w:t>e.g.</w:t>
-            </w:r>
-            <w:proofErr w:type="gramEnd"/>
-            <w:r>
-              <w:t xml:space="preserve"> PLL locking / OCXO warming up</w:t>
+              <w:t>“warmup”: Transverter is performing initial booting before being available e.g. PLL locking / OCXO warming up</w:t>
             </w:r>
           </w:p>
           <w:p>
@@ -8566,11 +8187,9 @@
             <w:tcW w:w="1555" w:type="dxa"/>
           </w:tcPr>
           <w:p>
-            <w:proofErr w:type="spellStart"/>
             <w:r>
               <w:t>rfPowerReadings</w:t>
             </w:r>
-            <w:proofErr w:type="spellEnd"/>
           </w:p>
         </w:tc>
         <w:tc>
@@ -8581,18 +8200,8 @@
             <w:pPr>
               <w:cnfStyle w:val="000000000000" w:firstRow="0" w:lastRow="0" w:firstColumn="0" w:lastColumn="0" w:oddVBand="0" w:evenVBand="0" w:oddHBand="0" w:evenHBand="0" w:firstRowFirstColumn="0" w:firstRowLastColumn="0" w:lastRowFirstColumn="0" w:lastRowLastColumn="0"/>
             </w:pPr>
-            <w:proofErr w:type="gramStart"/>
-            <w:r>
-              <w:t>Array(</w:t>
-            </w:r>
-            <w:proofErr w:type="spellStart"/>
-            <w:proofErr w:type="gramEnd"/>
-            <w:r>
-              <w:t>NamedValue</w:t>
-            </w:r>
-            <w:proofErr w:type="spellEnd"/>
-            <w:r>
-              <w:t>)</w:t>
+            <w:r>
+              <w:t>Array(NamedValue)</w:t>
             </w:r>
           </w:p>
         </w:tc>
@@ -8605,15 +8214,7 @@
               <w:cnfStyle w:val="000000000000" w:firstRow="0" w:lastRow="0" w:firstColumn="0" w:lastColumn="0" w:oddVBand="0" w:evenVBand="0" w:oddHBand="0" w:evenHBand="0" w:firstRowFirstColumn="0" w:firstRowLastColumn="0" w:lastRowFirstColumn="0" w:lastRowLastColumn="0"/>
             </w:pPr>
             <w:r>
-              <w:t>Contains RF power readings from various points in the transverter. Must contain a reading for “</w:t>
-            </w:r>
-            <w:proofErr w:type="spellStart"/>
-            <w:r>
-              <w:t>fwd</w:t>
-            </w:r>
-            <w:proofErr w:type="spellEnd"/>
-            <w:r>
-              <w:t>” and “rev”.</w:t>
+              <w:t>Contains RF power readings from various points in the transverter. Must contain a reading for “fwd” and “rev”.</w:t>
             </w:r>
           </w:p>
         </w:tc>
@@ -8625,11 +8226,9 @@
             <w:tcW w:w="1555" w:type="dxa"/>
           </w:tcPr>
           <w:p>
-            <w:proofErr w:type="spellStart"/>
             <w:r>
               <w:t>dcPowerReadings</w:t>
             </w:r>
-            <w:proofErr w:type="spellEnd"/>
           </w:p>
         </w:tc>
         <w:tc>
@@ -8640,18 +8239,8 @@
             <w:pPr>
               <w:cnfStyle w:val="000000000000" w:firstRow="0" w:lastRow="0" w:firstColumn="0" w:lastColumn="0" w:oddVBand="0" w:evenVBand="0" w:oddHBand="0" w:evenHBand="0" w:firstRowFirstColumn="0" w:firstRowLastColumn="0" w:lastRowFirstColumn="0" w:lastRowLastColumn="0"/>
             </w:pPr>
-            <w:proofErr w:type="gramStart"/>
-            <w:r>
-              <w:t>Array(</w:t>
-            </w:r>
-            <w:proofErr w:type="spellStart"/>
-            <w:proofErr w:type="gramEnd"/>
-            <w:r>
-              <w:t>NamedValue</w:t>
-            </w:r>
-            <w:proofErr w:type="spellEnd"/>
-            <w:r>
-              <w:t>)</w:t>
+            <w:r>
+              <w:t>Array(NamedValue)</w:t>
             </w:r>
           </w:p>
         </w:tc>
@@ -8677,6 +8266,7 @@
           </w:tcPr>
           <w:p>
             <w:r>
+              <w:lastRenderedPageBreak/>
               <w:t>controller</w:t>
             </w:r>
           </w:p>
@@ -8717,24 +8307,14 @@
       <w:r>
         <w:t xml:space="preserve">Table </w:t>
       </w:r>
-      <w:r>
-        <w:fldChar w:fldCharType="begin"/>
-      </w:r>
-      <w:r>
-        <w:instrText xml:space="preserve"> SEQ Table \* ARABIC </w:instrText>
-      </w:r>
-      <w:r>
-        <w:fldChar w:fldCharType="separate"/>
-      </w:r>
-      <w:r>
-        <w:rPr>
-          <w:noProof/>
-        </w:rPr>
-        <w:t>4</w:t>
-      </w:r>
-      <w:r>
-        <w:fldChar w:fldCharType="end"/>
-      </w:r>
+      <w:fldSimple w:instr=" SEQ Table \* ARABIC ">
+        <w:r>
+          <w:rPr>
+            <w:noProof/>
+          </w:rPr>
+          <w:t>4</w:t>
+        </w:r>
+      </w:fldSimple>
       <w:r>
         <w:t>: Field for transverter status response</w:t>
       </w:r>
@@ -8766,7 +8346,7 @@
 </file>
 
 <file path=word/styles.xml><?xml version="1.0" encoding="utf-8"?>
-<w:styles xmlns:mc="http://schemas.openxmlformats.org/markup-compatibility/2006" xmlns:r="http://schemas.openxmlformats.org/officeDocument/2006/relationships" xmlns:w="http://schemas.openxmlformats.org/wordprocessingml/2006/main" xmlns:w14="http://schemas.microsoft.com/office/word/2010/wordml" xmlns:w15="http://schemas.microsoft.com/office/word/2012/wordml" xmlns:w16cex="http://schemas.microsoft.com/office/word/2018/wordml/cex" xmlns:w16cid="http://schemas.microsoft.com/office/word/2016/wordml/cid" xmlns:w16="http://schemas.microsoft.com/office/word/2018/wordml" xmlns:w16sdtdh="http://schemas.microsoft.com/office/word/2020/wordml/sdtdatahash" xmlns:w16se="http://schemas.microsoft.com/office/word/2015/wordml/symex" mc:Ignorable="w14 w15 w16se w16cid w16 w16cex w16sdtdh">
+<w:styles xmlns:mc="http://schemas.openxmlformats.org/markup-compatibility/2006" xmlns:r="http://schemas.openxmlformats.org/officeDocument/2006/relationships" xmlns:w="http://schemas.openxmlformats.org/wordprocessingml/2006/main" xmlns:w14="http://schemas.microsoft.com/office/word/2010/wordml" xmlns:w15="http://schemas.microsoft.com/office/word/2012/wordml" xmlns:w16cex="http://schemas.microsoft.com/office/word/2018/wordml/cex" xmlns:w16cid="http://schemas.microsoft.com/office/word/2016/wordml/cid" xmlns:w16="http://schemas.microsoft.com/office/word/2018/wordml" xmlns:w16se="http://schemas.microsoft.com/office/word/2015/wordml/symex" mc:Ignorable="w14 w15 w16se w16cid w16 w16cex">
   <w:docDefaults>
     <w:rPrDefault>
       <w:rPr>
@@ -9232,6 +8812,7 @@
   <w:style w:type="character" w:default="1" w:styleId="DefaultParagraphFont">
     <w:name w:val="Default Paragraph Font"/>
     <w:uiPriority w:val="1"/>
+    <w:semiHidden/>
     <w:unhideWhenUsed/>
   </w:style>
   <w:style w:type="table" w:default="1" w:styleId="TableNormal">

</xml_diff>

<commit_message>
Finished discovery section of documentation
</commit_message>
<xml_diff>
--- a/Documentation/SDR Rack.docx
+++ b/Documentation/SDR Rack.docx
@@ -1,11 +1,12 @@
 
 <file path=word/document.xml><?xml version="1.0" encoding="utf-8"?>
-<w:document xmlns:wpc="http://schemas.microsoft.com/office/word/2010/wordprocessingCanvas" xmlns:cx="http://schemas.microsoft.com/office/drawing/2014/chartex" xmlns:cx1="http://schemas.microsoft.com/office/drawing/2015/9/8/chartex" xmlns:cx2="http://schemas.microsoft.com/office/drawing/2015/10/21/chartex" xmlns:cx3="http://schemas.microsoft.com/office/drawing/2016/5/9/chartex" xmlns:cx4="http://schemas.microsoft.com/office/drawing/2016/5/10/chartex" xmlns:cx5="http://schemas.microsoft.com/office/drawing/2016/5/11/chartex" xmlns:cx6="http://schemas.microsoft.com/office/drawing/2016/5/12/chartex" xmlns:cx7="http://schemas.microsoft.com/office/drawing/2016/5/13/chartex" xmlns:cx8="http://schemas.microsoft.com/office/drawing/2016/5/14/chartex" xmlns:mc="http://schemas.openxmlformats.org/markup-compatibility/2006" xmlns:aink="http://schemas.microsoft.com/office/drawing/2016/ink" xmlns:am3d="http://schemas.microsoft.com/office/drawing/2017/model3d" xmlns:o="urn:schemas-microsoft-com:office:office" xmlns:r="http://schemas.openxmlformats.org/officeDocument/2006/relationships" xmlns:m="http://schemas.openxmlformats.org/officeDocument/2006/math" xmlns:v="urn:schemas-microsoft-com:vml" xmlns:wp14="http://schemas.microsoft.com/office/word/2010/wordprocessingDrawing" xmlns:wp="http://schemas.openxmlformats.org/drawingml/2006/wordprocessingDrawing" xmlns:w10="urn:schemas-microsoft-com:office:word" xmlns:w="http://schemas.openxmlformats.org/wordprocessingml/2006/main" xmlns:w14="http://schemas.microsoft.com/office/word/2010/wordml" xmlns:w15="http://schemas.microsoft.com/office/word/2012/wordml" xmlns:w16cex="http://schemas.microsoft.com/office/word/2018/wordml/cex" xmlns:w16cid="http://schemas.microsoft.com/office/word/2016/wordml/cid" xmlns:w16="http://schemas.microsoft.com/office/word/2018/wordml" xmlns:w16se="http://schemas.microsoft.com/office/word/2015/wordml/symex" xmlns:wpg="http://schemas.microsoft.com/office/word/2010/wordprocessingGroup" xmlns:wpi="http://schemas.microsoft.com/office/word/2010/wordprocessingInk" xmlns:wne="http://schemas.microsoft.com/office/word/2006/wordml" xmlns:wps="http://schemas.microsoft.com/office/word/2010/wordprocessingShape" mc:Ignorable="w14 w15 w16se w16cid w16 w16cex wp14">
+<w:document xmlns:wpc="http://schemas.microsoft.com/office/word/2010/wordprocessingCanvas" xmlns:cx="http://schemas.microsoft.com/office/drawing/2014/chartex" xmlns:cx1="http://schemas.microsoft.com/office/drawing/2015/9/8/chartex" xmlns:cx2="http://schemas.microsoft.com/office/drawing/2015/10/21/chartex" xmlns:cx3="http://schemas.microsoft.com/office/drawing/2016/5/9/chartex" xmlns:cx4="http://schemas.microsoft.com/office/drawing/2016/5/10/chartex" xmlns:cx5="http://schemas.microsoft.com/office/drawing/2016/5/11/chartex" xmlns:cx6="http://schemas.microsoft.com/office/drawing/2016/5/12/chartex" xmlns:cx7="http://schemas.microsoft.com/office/drawing/2016/5/13/chartex" xmlns:cx8="http://schemas.microsoft.com/office/drawing/2016/5/14/chartex" xmlns:mc="http://schemas.openxmlformats.org/markup-compatibility/2006" xmlns:aink="http://schemas.microsoft.com/office/drawing/2016/ink" xmlns:am3d="http://schemas.microsoft.com/office/drawing/2017/model3d" xmlns:o="urn:schemas-microsoft-com:office:office" xmlns:r="http://schemas.openxmlformats.org/officeDocument/2006/relationships" xmlns:m="http://schemas.openxmlformats.org/officeDocument/2006/math" xmlns:v="urn:schemas-microsoft-com:vml" xmlns:wp14="http://schemas.microsoft.com/office/word/2010/wordprocessingDrawing" xmlns:wp="http://schemas.openxmlformats.org/drawingml/2006/wordprocessingDrawing" xmlns:w10="urn:schemas-microsoft-com:office:word" xmlns:w="http://schemas.openxmlformats.org/wordprocessingml/2006/main" xmlns:w14="http://schemas.microsoft.com/office/word/2010/wordml" xmlns:w15="http://schemas.microsoft.com/office/word/2012/wordml" xmlns:w16cex="http://schemas.microsoft.com/office/word/2018/wordml/cex" xmlns:w16cid="http://schemas.microsoft.com/office/word/2016/wordml/cid" xmlns:w16="http://schemas.microsoft.com/office/word/2018/wordml" xmlns:w16sdtdh="http://schemas.microsoft.com/office/word/2020/wordml/sdtdatahash" xmlns:w16se="http://schemas.microsoft.com/office/word/2015/wordml/symex" xmlns:wpg="http://schemas.microsoft.com/office/word/2010/wordprocessingGroup" xmlns:wpi="http://schemas.microsoft.com/office/word/2010/wordprocessingInk" xmlns:wne="http://schemas.microsoft.com/office/word/2006/wordml" xmlns:wps="http://schemas.microsoft.com/office/word/2010/wordprocessingShape" mc:Ignorable="w14 w15 w16se w16cid w16 w16cex w16sdtdh wp14">
   <w:body>
     <w:p>
       <w:pPr>
         <w:pStyle w:val="Title"/>
       </w:pPr>
+      <w:bookmarkStart w:id="0" w:name="_Hlk78705124"/>
       <w:r>
         <w:t>Card to Baseboard Interface</w:t>
       </w:r>
@@ -90,7 +91,10 @@
           </w:tcPr>
           <w:p>
             <w:r>
-              <w:t>Card capable of changing the carrier frequency of a modulated signal. This may be in the RX direction / TX direction or both</w:t>
+              <w:t xml:space="preserve">Card capable of changing the carrier frequency of a modulated signal. This may </w:t>
+            </w:r>
+            <w:r>
+              <w:t>capable of RX, TX or both.</w:t>
             </w:r>
           </w:p>
         </w:tc>
@@ -102,7 +106,10 @@
           </w:tcPr>
           <w:p>
             <w:r>
-              <w:t>Timing Card</w:t>
+              <w:t xml:space="preserve">PNT </w:t>
+            </w:r>
+            <w:r>
+              <w:t>Card</w:t>
             </w:r>
           </w:p>
         </w:tc>
@@ -201,8 +208,16 @@
             <w:tcW w:w="7745" w:type="dxa"/>
           </w:tcPr>
           <w:p>
-            <w:r>
-              <w:t>Signal path for signals received by the antenna that will end finish at the SDR</w:t>
+            <w:pPr>
+              <w:rPr>
+                <w:highlight w:val="yellow"/>
+              </w:rPr>
+            </w:pPr>
+            <w:r>
+              <w:rPr>
+                <w:highlight w:val="yellow"/>
+              </w:rPr>
+              <w:t>Receiving / Receiver</w:t>
             </w:r>
           </w:p>
         </w:tc>
@@ -223,14 +238,23 @@
             <w:tcW w:w="7745" w:type="dxa"/>
           </w:tcPr>
           <w:p>
-            <w:r>
-              <w:t>Signal path from the SDR towards the antenna</w:t>
+            <w:pPr>
+              <w:rPr>
+                <w:highlight w:val="yellow"/>
+              </w:rPr>
+            </w:pPr>
+            <w:r>
+              <w:rPr>
+                <w:highlight w:val="yellow"/>
+              </w:rPr>
+              <w:t>Transmitting / Transmitter</w:t>
             </w:r>
           </w:p>
         </w:tc>
       </w:tr>
     </w:tbl>
     <w:p/>
+    <w:bookmarkEnd w:id="0"/>
     <w:p>
       <w:pPr>
         <w:pStyle w:val="Heading2"/>
@@ -303,109 +327,6 @@
             <wp:extent cx="5731510" cy="3640455"/>
             <wp:effectExtent l="0" t="0" r="2540" b="0"/>
             <wp:docPr id="1" name="Picture 1"/>
-            <wp:cNvGraphicFramePr>
-              <a:graphicFrameLocks xmlns:a="http://schemas.openxmlformats.org/drawingml/2006/main" noChangeAspect="1"/>
-            </wp:cNvGraphicFramePr>
-            <a:graphic xmlns:a="http://schemas.openxmlformats.org/drawingml/2006/main">
-              <a:graphicData uri="http://schemas.openxmlformats.org/drawingml/2006/picture">
-                <pic:pic xmlns:pic="http://schemas.openxmlformats.org/drawingml/2006/picture">
-                  <pic:nvPicPr>
-                    <pic:cNvPr id="1" name=""/>
-                    <pic:cNvPicPr/>
-                  </pic:nvPicPr>
-                  <pic:blipFill>
-                    <a:blip r:embed="rId5"/>
-                    <a:stretch>
-                      <a:fillRect/>
-                    </a:stretch>
-                  </pic:blipFill>
-                  <pic:spPr>
-                    <a:xfrm>
-                      <a:off x="0" y="0"/>
-                      <a:ext cx="5731510" cy="3640455"/>
-                    </a:xfrm>
-                    <a:prstGeom prst="rect">
-                      <a:avLst/>
-                    </a:prstGeom>
-                  </pic:spPr>
-                </pic:pic>
-              </a:graphicData>
-            </a:graphic>
-          </wp:inline>
-        </w:drawing>
-      </w:r>
-    </w:p>
-    <w:p>
-      <w:pPr>
-        <w:pStyle w:val="Caption"/>
-      </w:pPr>
-      <w:r>
-        <w:t xml:space="preserve">Figure </w:t>
-      </w:r>
-      <w:fldSimple w:instr=" SEQ Figure \* ARABIC ">
-        <w:r>
-          <w:rPr>
-            <w:noProof/>
-          </w:rPr>
-          <w:t>1</w:t>
-        </w:r>
-      </w:fldSimple>
-      <w:r>
-        <w:t xml:space="preserve"> – Example PCB showing connector location</w:t>
-      </w:r>
-    </w:p>
-    <w:p>
-      <w:r>
-        <w:t xml:space="preserve">When looking from the component side of the card, a1 should be in the top right corner </w:t>
-      </w:r>
-      <w:r>
-        <w:t xml:space="preserve">of the connector, </w:t>
-      </w:r>
-      <w:r>
-        <w:t xml:space="preserve">dimensioned as per the Eurocard standard. This </w:t>
-      </w:r>
-      <w:r>
-        <w:t xml:space="preserve">shown in </w:t>
-      </w:r>
-      <w:r>
-        <w:fldChar w:fldCharType="begin"/>
-      </w:r>
-      <w:r>
-        <w:instrText xml:space="preserve"> REF _Ref75802353 \h </w:instrText>
-      </w:r>
-      <w:r>
-        <w:fldChar w:fldCharType="separate"/>
-      </w:r>
-      <w:r>
-        <w:t xml:space="preserve">Figure </w:t>
-      </w:r>
-      <w:r>
-        <w:rPr>
-          <w:noProof/>
-        </w:rPr>
-        <w:t>2</w:t>
-      </w:r>
-      <w:r>
-        <w:fldChar w:fldCharType="end"/>
-      </w:r>
-      <w:r>
-        <w:t>.</w:t>
-      </w:r>
-    </w:p>
-    <w:p>
-      <w:pPr>
-        <w:keepNext/>
-      </w:pPr>
-      <w:r>
-        <w:rPr>
-          <w:noProof/>
-        </w:rPr>
-        <w:lastRenderedPageBreak/>
-        <w:drawing>
-          <wp:inline distT="0" distB="0" distL="0" distR="0" wp14:anchorId="584677B1" wp14:editId="79DD1596">
-            <wp:extent cx="5731510" cy="4965700"/>
-            <wp:effectExtent l="0" t="0" r="2540" b="6350"/>
-            <wp:docPr id="2" name="Picture 2"/>
             <wp:cNvGraphicFramePr>
               <a:graphicFrameLocks xmlns:a="http://schemas.openxmlformats.org/drawingml/2006/main" noChangeAspect="1"/>
             </wp:cNvGraphicFramePr>
@@ -425,6 +346,122 @@
                   <pic:spPr>
                     <a:xfrm>
                       <a:off x="0" y="0"/>
+                      <a:ext cx="5731510" cy="3640455"/>
+                    </a:xfrm>
+                    <a:prstGeom prst="rect">
+                      <a:avLst/>
+                    </a:prstGeom>
+                  </pic:spPr>
+                </pic:pic>
+              </a:graphicData>
+            </a:graphic>
+          </wp:inline>
+        </w:drawing>
+      </w:r>
+    </w:p>
+    <w:p>
+      <w:pPr>
+        <w:pStyle w:val="Caption"/>
+      </w:pPr>
+      <w:r>
+        <w:t xml:space="preserve">Figure </w:t>
+      </w:r>
+      <w:r>
+        <w:fldChar w:fldCharType="begin"/>
+      </w:r>
+      <w:r>
+        <w:instrText xml:space="preserve"> SEQ Figure \* ARABIC </w:instrText>
+      </w:r>
+      <w:r>
+        <w:fldChar w:fldCharType="separate"/>
+      </w:r>
+      <w:r>
+        <w:rPr>
+          <w:noProof/>
+        </w:rPr>
+        <w:t>1</w:t>
+      </w:r>
+      <w:r>
+        <w:rPr>
+          <w:noProof/>
+        </w:rPr>
+        <w:fldChar w:fldCharType="end"/>
+      </w:r>
+      <w:r>
+        <w:t xml:space="preserve"> – Example PCB showing connector location</w:t>
+      </w:r>
+    </w:p>
+    <w:p>
+      <w:r>
+        <w:t xml:space="preserve">When looking from the component side of the card, a1 should be in the top right corner </w:t>
+      </w:r>
+      <w:r>
+        <w:t xml:space="preserve">of the connector, </w:t>
+      </w:r>
+      <w:r>
+        <w:t xml:space="preserve">dimensioned as per the Eurocard standard. This </w:t>
+      </w:r>
+      <w:r>
+        <w:t xml:space="preserve">shown in </w:t>
+      </w:r>
+      <w:r>
+        <w:fldChar w:fldCharType="begin"/>
+      </w:r>
+      <w:r>
+        <w:instrText xml:space="preserve"> REF _Ref75802353 \h </w:instrText>
+      </w:r>
+      <w:r>
+        <w:fldChar w:fldCharType="separate"/>
+      </w:r>
+      <w:r>
+        <w:t xml:space="preserve">Figure </w:t>
+      </w:r>
+      <w:r>
+        <w:rPr>
+          <w:noProof/>
+        </w:rPr>
+        <w:t>2</w:t>
+      </w:r>
+      <w:r>
+        <w:fldChar w:fldCharType="end"/>
+      </w:r>
+      <w:r>
+        <w:t>.</w:t>
+      </w:r>
+    </w:p>
+    <w:p>
+      <w:pPr>
+        <w:keepNext/>
+      </w:pPr>
+      <w:r>
+        <w:rPr>
+          <w:noProof/>
+        </w:rPr>
+        <w:lastRenderedPageBreak/>
+        <w:drawing>
+          <wp:inline distT="0" distB="0" distL="0" distR="0" wp14:anchorId="584677B1" wp14:editId="79DD1596">
+            <wp:extent cx="5731510" cy="4965700"/>
+            <wp:effectExtent l="0" t="0" r="2540" b="6350"/>
+            <wp:docPr id="2" name="Picture 2"/>
+            <wp:cNvGraphicFramePr>
+              <a:graphicFrameLocks xmlns:a="http://schemas.openxmlformats.org/drawingml/2006/main" noChangeAspect="1"/>
+            </wp:cNvGraphicFramePr>
+            <a:graphic xmlns:a="http://schemas.openxmlformats.org/drawingml/2006/main">
+              <a:graphicData uri="http://schemas.openxmlformats.org/drawingml/2006/picture">
+                <pic:pic xmlns:pic="http://schemas.openxmlformats.org/drawingml/2006/picture">
+                  <pic:nvPicPr>
+                    <pic:cNvPr id="1" name=""/>
+                    <pic:cNvPicPr/>
+                  </pic:nvPicPr>
+                  <pic:blipFill>
+                    <a:blip r:embed="rId7"/>
+                    <a:stretch>
+                      <a:fillRect/>
+                    </a:stretch>
+                  </pic:blipFill>
+                  <pic:spPr>
+                    <a:xfrm>
+                      <a:off x="0" y="0"/>
                       <a:ext cx="5731510" cy="4965700"/>
                     </a:xfrm>
                     <a:prstGeom prst="rect">
@@ -442,19 +479,32 @@
       <w:pPr>
         <w:pStyle w:val="Caption"/>
       </w:pPr>
-      <w:bookmarkStart w:id="0" w:name="_Ref75802353"/>
+      <w:bookmarkStart w:id="1" w:name="_Ref75802353"/>
       <w:r>
         <w:t xml:space="preserve">Figure </w:t>
       </w:r>
-      <w:fldSimple w:instr=" SEQ Figure \* ARABIC ">
-        <w:r>
-          <w:rPr>
-            <w:noProof/>
-          </w:rPr>
-          <w:t>2</w:t>
-        </w:r>
-      </w:fldSimple>
-      <w:bookmarkEnd w:id="0"/>
+      <w:r>
+        <w:fldChar w:fldCharType="begin"/>
+      </w:r>
+      <w:r>
+        <w:instrText xml:space="preserve"> SEQ Figure \* ARABIC </w:instrText>
+      </w:r>
+      <w:r>
+        <w:fldChar w:fldCharType="separate"/>
+      </w:r>
+      <w:r>
+        <w:rPr>
+          <w:noProof/>
+        </w:rPr>
+        <w:t>2</w:t>
+      </w:r>
+      <w:r>
+        <w:rPr>
+          <w:noProof/>
+        </w:rPr>
+        <w:fldChar w:fldCharType="end"/>
+      </w:r>
+      <w:bookmarkEnd w:id="1"/>
       <w:r>
         <w:t xml:space="preserve"> – Eurocard connector positioning requirements</w:t>
       </w:r>
@@ -500,7 +550,7 @@
       </w:tblGrid>
       <w:tr>
         <w:trPr>
-          <w:divId w:val="280384010"/>
+          <w:divId w:val="1880819254"/>
           <w:trHeight w:val="300"/>
         </w:trPr>
         <w:tc>
@@ -728,7 +778,7 @@
       </w:tr>
       <w:tr>
         <w:trPr>
-          <w:divId w:val="280384010"/>
+          <w:divId w:val="1880819254"/>
           <w:trHeight w:val="300"/>
         </w:trPr>
         <w:tc>
@@ -956,7 +1006,7 @@
       </w:tr>
       <w:tr>
         <w:trPr>
-          <w:divId w:val="280384010"/>
+          <w:divId w:val="1880819254"/>
           <w:trHeight w:val="300"/>
         </w:trPr>
         <w:tc>
@@ -1192,7 +1242,7 @@
       </w:tr>
       <w:tr>
         <w:trPr>
-          <w:divId w:val="280384010"/>
+          <w:divId w:val="1880819254"/>
           <w:trHeight w:val="300"/>
         </w:trPr>
         <w:tc>
@@ -1444,7 +1494,7 @@
       </w:tr>
       <w:tr>
         <w:trPr>
-          <w:divId w:val="280384010"/>
+          <w:divId w:val="1880819254"/>
           <w:trHeight w:val="300"/>
         </w:trPr>
         <w:tc>
@@ -1680,7 +1730,7 @@
       </w:tr>
       <w:tr>
         <w:trPr>
-          <w:divId w:val="280384010"/>
+          <w:divId w:val="1880819254"/>
           <w:trHeight w:val="300"/>
         </w:trPr>
         <w:tc>
@@ -1916,7 +1966,7 @@
       </w:tr>
       <w:tr>
         <w:trPr>
-          <w:divId w:val="280384010"/>
+          <w:divId w:val="1880819254"/>
           <w:trHeight w:val="300"/>
         </w:trPr>
         <w:tc>
@@ -2164,7 +2214,7 @@
       </w:tr>
       <w:tr>
         <w:trPr>
-          <w:divId w:val="280384010"/>
+          <w:divId w:val="1880819254"/>
           <w:trHeight w:val="300"/>
         </w:trPr>
         <w:tc>
@@ -2400,7 +2450,7 @@
       </w:tr>
       <w:tr>
         <w:trPr>
-          <w:divId w:val="280384010"/>
+          <w:divId w:val="1880819254"/>
           <w:trHeight w:val="300"/>
         </w:trPr>
         <w:tc>
@@ -2636,7 +2686,7 @@
       </w:tr>
       <w:tr>
         <w:trPr>
-          <w:divId w:val="280384010"/>
+          <w:divId w:val="1880819254"/>
           <w:trHeight w:val="300"/>
         </w:trPr>
         <w:tc>
@@ -2876,7 +2926,7 @@
       </w:tr>
       <w:tr>
         <w:trPr>
-          <w:divId w:val="280384010"/>
+          <w:divId w:val="1880819254"/>
           <w:trHeight w:val="300"/>
         </w:trPr>
         <w:tc>
@@ -3116,7 +3166,7 @@
       </w:tr>
       <w:tr>
         <w:trPr>
-          <w:divId w:val="280384010"/>
+          <w:divId w:val="1880819254"/>
           <w:trHeight w:val="300"/>
         </w:trPr>
         <w:tc>
@@ -3344,7 +3394,7 @@
       </w:tr>
       <w:tr>
         <w:trPr>
-          <w:divId w:val="280384010"/>
+          <w:divId w:val="1880819254"/>
           <w:trHeight w:val="300"/>
         </w:trPr>
         <w:tc>
@@ -3572,7 +3622,7 @@
       </w:tr>
       <w:tr>
         <w:trPr>
-          <w:divId w:val="280384010"/>
+          <w:divId w:val="1880819254"/>
           <w:trHeight w:val="300"/>
         </w:trPr>
         <w:tc>
@@ -3800,7 +3850,7 @@
       </w:tr>
       <w:tr>
         <w:trPr>
-          <w:divId w:val="280384010"/>
+          <w:divId w:val="1880819254"/>
           <w:trHeight w:val="300"/>
         </w:trPr>
         <w:tc>
@@ -4028,7 +4078,7 @@
       </w:tr>
       <w:tr>
         <w:trPr>
-          <w:divId w:val="280384010"/>
+          <w:divId w:val="1880819254"/>
           <w:trHeight w:val="300"/>
         </w:trPr>
         <w:tc>
@@ -4257,7 +4307,7 @@
       </w:tr>
       <w:tr>
         <w:trPr>
-          <w:divId w:val="280384010"/>
+          <w:divId w:val="1880819254"/>
           <w:trHeight w:val="300"/>
         </w:trPr>
         <w:tc>
@@ -4485,7 +4535,7 @@
       </w:tr>
       <w:tr>
         <w:trPr>
-          <w:divId w:val="280384010"/>
+          <w:divId w:val="1880819254"/>
           <w:trHeight w:val="300"/>
         </w:trPr>
         <w:tc>
@@ -4725,14 +4775,27 @@
       <w:r>
         <w:t xml:space="preserve">Figure </w:t>
       </w:r>
-      <w:fldSimple w:instr=" SEQ Figure \* ARABIC ">
-        <w:r>
-          <w:rPr>
-            <w:noProof/>
-          </w:rPr>
-          <w:t>3</w:t>
-        </w:r>
-      </w:fldSimple>
+      <w:r>
+        <w:fldChar w:fldCharType="begin"/>
+      </w:r>
+      <w:r>
+        <w:instrText xml:space="preserve"> SEQ Figure \* ARABIC </w:instrText>
+      </w:r>
+      <w:r>
+        <w:fldChar w:fldCharType="separate"/>
+      </w:r>
+      <w:r>
+        <w:rPr>
+          <w:noProof/>
+        </w:rPr>
+        <w:t>3</w:t>
+      </w:r>
+      <w:r>
+        <w:rPr>
+          <w:noProof/>
+        </w:rPr>
+        <w:fldChar w:fldCharType="end"/>
+      </w:r>
       <w:r>
         <w:t xml:space="preserve"> – </w:t>
       </w:r>
@@ -4994,7 +5057,15 @@
               <w:cnfStyle w:val="000000000000" w:firstRow="0" w:lastRow="0" w:firstColumn="0" w:lastColumn="0" w:oddVBand="0" w:evenVBand="0" w:oddHBand="0" w:evenHBand="0" w:firstRowFirstColumn="0" w:firstRowLastColumn="0" w:lastRowFirstColumn="0" w:lastRowLastColumn="0"/>
             </w:pPr>
             <w:r>
-              <w:t>3V3 logic signal. Card may only transmit if this is high. This must rely on an external logic high before TX is enabled i.e. the card should not have a pullup resistor on this pin</w:t>
+              <w:t xml:space="preserve">3V3 logic signal. Card may only transmit if this is high. This must rely on an external logic high before TX is enabled </w:t>
+            </w:r>
+            <w:proofErr w:type="gramStart"/>
+            <w:r>
+              <w:t>i.e.</w:t>
+            </w:r>
+            <w:proofErr w:type="gramEnd"/>
+            <w:r>
+              <w:t xml:space="preserve"> the card should not have a pullup resistor on this pin</w:t>
             </w:r>
           </w:p>
         </w:tc>
@@ -5488,14 +5559,27 @@
       <w:r>
         <w:t xml:space="preserve">Table </w:t>
       </w:r>
-      <w:fldSimple w:instr=" SEQ Table \* ARABIC ">
-        <w:r>
-          <w:rPr>
-            <w:noProof/>
-          </w:rPr>
-          <w:t>1</w:t>
-        </w:r>
-      </w:fldSimple>
+      <w:r>
+        <w:fldChar w:fldCharType="begin"/>
+      </w:r>
+      <w:r>
+        <w:instrText xml:space="preserve"> SEQ Table \* ARABIC </w:instrText>
+      </w:r>
+      <w:r>
+        <w:fldChar w:fldCharType="separate"/>
+      </w:r>
+      <w:r>
+        <w:rPr>
+          <w:noProof/>
+        </w:rPr>
+        <w:t>1</w:t>
+      </w:r>
+      <w:r>
+        <w:rPr>
+          <w:noProof/>
+        </w:rPr>
+        <w:fldChar w:fldCharType="end"/>
+      </w:r>
       <w:r>
         <w:t xml:space="preserve"> – Non-SDR Card to Baseboard connector pinout description</w:t>
       </w:r>
@@ -5593,7 +5677,7 @@
                     </pic:cNvPicPr>
                   </pic:nvPicPr>
                   <pic:blipFill>
-                    <a:blip r:embed="rId7">
+                    <a:blip r:embed="rId8">
                       <a:extLst>
                         <a:ext uri="{28A0092B-C50C-407E-A947-70E740481C1C}">
                           <a14:useLocalDpi xmlns:a14="http://schemas.microsoft.com/office/drawing/2010/main" val="0"/>
@@ -5627,12 +5711,25 @@
     </w:p>
     <w:p>
       <w:r>
-        <w:t> Addr: 1 byte containing the destination address in raw binary </w:t>
+        <w:t> </w:t>
+      </w:r>
+      <w:proofErr w:type="spellStart"/>
+      <w:r>
+        <w:t>Addr</w:t>
+      </w:r>
+      <w:proofErr w:type="spellEnd"/>
+      <w:r>
+        <w:t>: 1 byte containing the destination address in raw binary </w:t>
       </w:r>
     </w:p>
     <w:p>
-      <w:r>
-        <w:t>Cmd: 1 byte containing the command</w:t>
+      <w:proofErr w:type="spellStart"/>
+      <w:r>
+        <w:t>Cmd</w:t>
+      </w:r>
+      <w:proofErr w:type="spellEnd"/>
+      <w:r>
+        <w:t>: 1 byte containing the command</w:t>
       </w:r>
       <w:r>
         <w:t xml:space="preserve"> byte</w:t>
@@ -5643,7 +5740,21 @@
     </w:p>
     <w:p>
       <w:r>
-        <w:t>Payload: Any number of bytes (including none). Meaning is dependent on Cmd byte </w:t>
+        <w:t xml:space="preserve">Payload: Any number of bytes (including </w:t>
+      </w:r>
+      <w:r>
+        <w:t>zero</w:t>
+      </w:r>
+      <w:r>
+        <w:t xml:space="preserve">). Meaning is dependent on </w:t>
+      </w:r>
+      <w:proofErr w:type="spellStart"/>
+      <w:r>
+        <w:t>Cmd</w:t>
+      </w:r>
+      <w:proofErr w:type="spellEnd"/>
+      <w:r>
+        <w:t xml:space="preserve"> byte </w:t>
       </w:r>
     </w:p>
     <w:p>
@@ -5677,7 +5788,15 @@
     </w:p>
     <w:p>
       <w:r>
-        <w:t>Transverter shall not communicate with each other on the RS485 bus. I.e. all transmission from a transverter should be sent to address 0 </w:t>
+        <w:t xml:space="preserve">Transverter shall not communicate with each other on the RS485 bus. </w:t>
+      </w:r>
+      <w:proofErr w:type="gramStart"/>
+      <w:r>
+        <w:t>I.e.</w:t>
+      </w:r>
+      <w:proofErr w:type="gramEnd"/>
+      <w:r>
+        <w:t xml:space="preserve"> all transmission from a transverter should be sent to address 0 </w:t>
       </w:r>
     </w:p>
     <w:p>
@@ -5698,13 +5817,26 @@
       <w:pPr>
         <w:pStyle w:val="Heading3"/>
       </w:pPr>
-      <w:r>
-        <w:t>NamedValue type</w:t>
+      <w:proofErr w:type="spellStart"/>
+      <w:r>
+        <w:t>NamedValue</w:t>
+      </w:r>
+      <w:proofErr w:type="spellEnd"/>
+      <w:r>
+        <w:t xml:space="preserve"> type</w:t>
       </w:r>
     </w:p>
     <w:p>
       <w:r>
-        <w:t>Many of the measurements returned in the protocol are of type “NamedValue”. This has two compulsory elements.</w:t>
+        <w:t>Many of the measurements returned in the protocol are of type “</w:t>
+      </w:r>
+      <w:proofErr w:type="spellStart"/>
+      <w:r>
+        <w:t>NamedValue</w:t>
+      </w:r>
+      <w:proofErr w:type="spellEnd"/>
+      <w:r>
+        <w:t>”. This has two compulsory elements.</w:t>
       </w:r>
     </w:p>
     <w:p>
@@ -6021,16 +6153,37 @@
       <w:r>
         <w:t xml:space="preserve">Table </w:t>
       </w:r>
-      <w:fldSimple w:instr=" SEQ Table \* ARABIC ">
-        <w:r>
-          <w:rPr>
-            <w:noProof/>
-          </w:rPr>
-          <w:t>2</w:t>
-        </w:r>
-      </w:fldSimple>
-      <w:r>
-        <w:t>: Fields in NamedValue object</w:t>
+      <w:r>
+        <w:fldChar w:fldCharType="begin"/>
+      </w:r>
+      <w:r>
+        <w:instrText xml:space="preserve"> SEQ Table \* ARABIC </w:instrText>
+      </w:r>
+      <w:r>
+        <w:fldChar w:fldCharType="separate"/>
+      </w:r>
+      <w:r>
+        <w:rPr>
+          <w:noProof/>
+        </w:rPr>
+        <w:t>2</w:t>
+      </w:r>
+      <w:r>
+        <w:rPr>
+          <w:noProof/>
+        </w:rPr>
+        <w:fldChar w:fldCharType="end"/>
+      </w:r>
+      <w:r>
+        <w:t xml:space="preserve">: Fields in </w:t>
+      </w:r>
+      <w:proofErr w:type="spellStart"/>
+      <w:r>
+        <w:t>NamedValue</w:t>
+      </w:r>
+      <w:proofErr w:type="spellEnd"/>
+      <w:r>
+        <w:t xml:space="preserve"> object</w:t>
       </w:r>
     </w:p>
     <w:p>
@@ -6073,7 +6226,23 @@
           <w:rStyle w:val="Heading1Char"/>
           <w:lang w:eastAsia="en-GB"/>
         </w:rPr>
-        <w:t>Messages (Cmd 'D')</w:t>
+        <w:t>Messages (</w:t>
+      </w:r>
+      <w:proofErr w:type="spellStart"/>
+      <w:r>
+        <w:rPr>
+          <w:rStyle w:val="Heading1Char"/>
+          <w:lang w:eastAsia="en-GB"/>
+        </w:rPr>
+        <w:t>Cmd</w:t>
+      </w:r>
+      <w:proofErr w:type="spellEnd"/>
+      <w:r>
+        <w:rPr>
+          <w:rStyle w:val="Heading1Char"/>
+          <w:lang w:eastAsia="en-GB"/>
+        </w:rPr>
+        <w:t xml:space="preserve"> 'D')</w:t>
       </w:r>
       <w:r>
         <w:rPr>
@@ -6153,6 +6322,13 @@
           <w:lang w:eastAsia="en-GB"/>
         </w:rPr>
         <w:t>This command should be sent with no payload to request a transverter's discovery information. </w:t>
+      </w:r>
+      <w:r>
+        <w:rPr>
+          <w:rFonts w:ascii="Calibri" w:eastAsia="Times New Roman" w:hAnsi="Calibri" w:cs="Calibri"/>
+          <w:lang w:eastAsia="en-GB"/>
+        </w:rPr>
+        <w:t>Non-empty payloads are invalid.</w:t>
       </w:r>
     </w:p>
     <w:p>
@@ -6279,7 +6455,23 @@
           <w:rFonts w:ascii="Calibri" w:eastAsia="Times New Roman" w:hAnsi="Calibri" w:cs="Calibri"/>
           <w:lang w:eastAsia="en-GB"/>
         </w:rPr>
-        <w:t>"loFreq": 10, </w:t>
+        <w:t>"</w:t>
+      </w:r>
+      <w:proofErr w:type="spellStart"/>
+      <w:r>
+        <w:rPr>
+          <w:rFonts w:ascii="Calibri" w:eastAsia="Times New Roman" w:hAnsi="Calibri" w:cs="Calibri"/>
+          <w:lang w:eastAsia="en-GB"/>
+        </w:rPr>
+        <w:t>loFreq</w:t>
+      </w:r>
+      <w:proofErr w:type="spellEnd"/>
+      <w:r>
+        <w:rPr>
+          <w:rFonts w:ascii="Calibri" w:eastAsia="Times New Roman" w:hAnsi="Calibri" w:cs="Calibri"/>
+          <w:lang w:eastAsia="en-GB"/>
+        </w:rPr>
+        <w:t>": 10, </w:t>
       </w:r>
     </w:p>
     <w:p>
@@ -6299,7 +6491,23 @@
           <w:rFonts w:ascii="Calibri" w:eastAsia="Times New Roman" w:hAnsi="Calibri" w:cs="Calibri"/>
           <w:lang w:eastAsia="en-GB"/>
         </w:rPr>
-        <w:t>"loAdd": True, </w:t>
+        <w:t>"</w:t>
+      </w:r>
+      <w:proofErr w:type="spellStart"/>
+      <w:r>
+        <w:rPr>
+          <w:rFonts w:ascii="Calibri" w:eastAsia="Times New Roman" w:hAnsi="Calibri" w:cs="Calibri"/>
+          <w:lang w:eastAsia="en-GB"/>
+        </w:rPr>
+        <w:t>loAdd</w:t>
+      </w:r>
+      <w:proofErr w:type="spellEnd"/>
+      <w:r>
+        <w:rPr>
+          <w:rFonts w:ascii="Calibri" w:eastAsia="Times New Roman" w:hAnsi="Calibri" w:cs="Calibri"/>
+          <w:lang w:eastAsia="en-GB"/>
+        </w:rPr>
+        <w:t>": True, </w:t>
       </w:r>
     </w:p>
     <w:p>
@@ -6319,7 +6527,23 @@
           <w:rFonts w:ascii="Calibri" w:eastAsia="Times New Roman" w:hAnsi="Calibri" w:cs="Calibri"/>
           <w:lang w:eastAsia="en-GB"/>
         </w:rPr>
-        <w:t>"minRfFreq": 10, </w:t>
+        <w:t>"</w:t>
+      </w:r>
+      <w:proofErr w:type="spellStart"/>
+      <w:r>
+        <w:rPr>
+          <w:rFonts w:ascii="Calibri" w:eastAsia="Times New Roman" w:hAnsi="Calibri" w:cs="Calibri"/>
+          <w:lang w:eastAsia="en-GB"/>
+        </w:rPr>
+        <w:t>minRfFreq</w:t>
+      </w:r>
+      <w:proofErr w:type="spellEnd"/>
+      <w:r>
+        <w:rPr>
+          <w:rFonts w:ascii="Calibri" w:eastAsia="Times New Roman" w:hAnsi="Calibri" w:cs="Calibri"/>
+          <w:lang w:eastAsia="en-GB"/>
+        </w:rPr>
+        <w:t>": 10, </w:t>
       </w:r>
     </w:p>
     <w:p>
@@ -6339,7 +6563,23 @@
           <w:rFonts w:ascii="Calibri" w:eastAsia="Times New Roman" w:hAnsi="Calibri" w:cs="Calibri"/>
           <w:lang w:eastAsia="en-GB"/>
         </w:rPr>
-        <w:t>"maxRfFreq": 20, </w:t>
+        <w:t>"</w:t>
+      </w:r>
+      <w:proofErr w:type="spellStart"/>
+      <w:r>
+        <w:rPr>
+          <w:rFonts w:ascii="Calibri" w:eastAsia="Times New Roman" w:hAnsi="Calibri" w:cs="Calibri"/>
+          <w:lang w:eastAsia="en-GB"/>
+        </w:rPr>
+        <w:t>maxRfFreq</w:t>
+      </w:r>
+      <w:proofErr w:type="spellEnd"/>
+      <w:r>
+        <w:rPr>
+          <w:rFonts w:ascii="Calibri" w:eastAsia="Times New Roman" w:hAnsi="Calibri" w:cs="Calibri"/>
+          <w:lang w:eastAsia="en-GB"/>
+        </w:rPr>
+        <w:t>": 20, </w:t>
       </w:r>
     </w:p>
     <w:p>
@@ -6359,7 +6599,23 @@
           <w:rFonts w:ascii="Calibri" w:eastAsia="Times New Roman" w:hAnsi="Calibri" w:cs="Calibri"/>
           <w:lang w:eastAsia="en-GB"/>
         </w:rPr>
-        <w:t>"minPower": 10, </w:t>
+        <w:t>"</w:t>
+      </w:r>
+      <w:proofErr w:type="spellStart"/>
+      <w:r>
+        <w:rPr>
+          <w:rFonts w:ascii="Calibri" w:eastAsia="Times New Roman" w:hAnsi="Calibri" w:cs="Calibri"/>
+          <w:lang w:eastAsia="en-GB"/>
+        </w:rPr>
+        <w:t>minPower</w:t>
+      </w:r>
+      <w:proofErr w:type="spellEnd"/>
+      <w:r>
+        <w:rPr>
+          <w:rFonts w:ascii="Calibri" w:eastAsia="Times New Roman" w:hAnsi="Calibri" w:cs="Calibri"/>
+          <w:lang w:eastAsia="en-GB"/>
+        </w:rPr>
+        <w:t>": 10, </w:t>
       </w:r>
     </w:p>
     <w:p>
@@ -6377,7 +6633,23 @@
           <w:rFonts w:ascii="Calibri" w:eastAsia="Times New Roman" w:hAnsi="Calibri" w:cs="Calibri"/>
           <w:lang w:eastAsia="en-GB"/>
         </w:rPr>
-        <w:t>"maxPower": 20, </w:t>
+        <w:t>"</w:t>
+      </w:r>
+      <w:proofErr w:type="spellStart"/>
+      <w:r>
+        <w:rPr>
+          <w:rFonts w:ascii="Calibri" w:eastAsia="Times New Roman" w:hAnsi="Calibri" w:cs="Calibri"/>
+          <w:lang w:eastAsia="en-GB"/>
+        </w:rPr>
+        <w:t>maxPower</w:t>
+      </w:r>
+      <w:proofErr w:type="spellEnd"/>
+      <w:r>
+        <w:rPr>
+          <w:rFonts w:ascii="Calibri" w:eastAsia="Times New Roman" w:hAnsi="Calibri" w:cs="Calibri"/>
+          <w:lang w:eastAsia="en-GB"/>
+        </w:rPr>
+        <w:t>": 20, </w:t>
       </w:r>
     </w:p>
     <w:p>
@@ -6397,7 +6669,23 @@
           <w:rFonts w:ascii="Calibri" w:eastAsia="Times New Roman" w:hAnsi="Calibri" w:cs="Calibri"/>
           <w:lang w:eastAsia="en-GB"/>
         </w:rPr>
-        <w:t>“supportsRX”: True</w:t>
+        <w:t>“</w:t>
+      </w:r>
+      <w:proofErr w:type="spellStart"/>
+      <w:r>
+        <w:rPr>
+          <w:rFonts w:ascii="Calibri" w:eastAsia="Times New Roman" w:hAnsi="Calibri" w:cs="Calibri"/>
+          <w:lang w:eastAsia="en-GB"/>
+        </w:rPr>
+        <w:t>supportsRX</w:t>
+      </w:r>
+      <w:proofErr w:type="spellEnd"/>
+      <w:r>
+        <w:rPr>
+          <w:rFonts w:ascii="Calibri" w:eastAsia="Times New Roman" w:hAnsi="Calibri" w:cs="Calibri"/>
+          <w:lang w:eastAsia="en-GB"/>
+        </w:rPr>
+        <w:t>”: True</w:t>
       </w:r>
     </w:p>
     <w:p>
@@ -6417,6 +6705,7 @@
         </w:rPr>
         <w:t>"</w:t>
       </w:r>
+      <w:proofErr w:type="spellStart"/>
       <w:r>
         <w:rPr>
           <w:rFonts w:ascii="Calibri" w:eastAsia="Times New Roman" w:hAnsi="Calibri" w:cs="Calibri"/>
@@ -6429,7 +6718,15 @@
           <w:rFonts w:ascii="Calibri" w:eastAsia="Times New Roman" w:hAnsi="Calibri" w:cs="Calibri"/>
           <w:lang w:eastAsia="en-GB"/>
         </w:rPr>
-        <w:t>TX": True </w:t>
+        <w:t>TX</w:t>
+      </w:r>
+      <w:proofErr w:type="spellEnd"/>
+      <w:r>
+        <w:rPr>
+          <w:rFonts w:ascii="Calibri" w:eastAsia="Times New Roman" w:hAnsi="Calibri" w:cs="Calibri"/>
+          <w:lang w:eastAsia="en-GB"/>
+        </w:rPr>
+        <w:t>": True </w:t>
       </w:r>
     </w:p>
     <w:p>
@@ -6747,12 +7044,21 @@
                 <w:lang w:eastAsia="en-GB"/>
               </w:rPr>
             </w:pPr>
-            <w:r>
-              <w:rPr>
-                <w:rFonts w:ascii="Calibri" w:eastAsia="Times New Roman" w:hAnsi="Calibri" w:cs="Calibri"/>
-                <w:lang w:eastAsia="en-GB"/>
-              </w:rPr>
-              <w:t>loFreq </w:t>
+            <w:proofErr w:type="spellStart"/>
+            <w:r>
+              <w:rPr>
+                <w:rFonts w:ascii="Calibri" w:eastAsia="Times New Roman" w:hAnsi="Calibri" w:cs="Calibri"/>
+                <w:lang w:eastAsia="en-GB"/>
+              </w:rPr>
+              <w:t>loFreq</w:t>
+            </w:r>
+            <w:proofErr w:type="spellEnd"/>
+            <w:r>
+              <w:rPr>
+                <w:rFonts w:ascii="Calibri" w:eastAsia="Times New Roman" w:hAnsi="Calibri" w:cs="Calibri"/>
+                <w:lang w:eastAsia="en-GB"/>
+              </w:rPr>
+              <w:t> </w:t>
             </w:r>
           </w:p>
         </w:tc>
@@ -6834,12 +7140,21 @@
                 <w:lang w:eastAsia="en-GB"/>
               </w:rPr>
             </w:pPr>
-            <w:r>
-              <w:rPr>
-                <w:rFonts w:ascii="Calibri" w:eastAsia="Times New Roman" w:hAnsi="Calibri" w:cs="Calibri"/>
-                <w:lang w:eastAsia="en-GB"/>
-              </w:rPr>
-              <w:t>loAdd </w:t>
+            <w:proofErr w:type="spellStart"/>
+            <w:r>
+              <w:rPr>
+                <w:rFonts w:ascii="Calibri" w:eastAsia="Times New Roman" w:hAnsi="Calibri" w:cs="Calibri"/>
+                <w:lang w:eastAsia="en-GB"/>
+              </w:rPr>
+              <w:t>loAdd</w:t>
+            </w:r>
+            <w:proofErr w:type="spellEnd"/>
+            <w:r>
+              <w:rPr>
+                <w:rFonts w:ascii="Calibri" w:eastAsia="Times New Roman" w:hAnsi="Calibri" w:cs="Calibri"/>
+                <w:lang w:eastAsia="en-GB"/>
+              </w:rPr>
+              <w:t> </w:t>
             </w:r>
           </w:p>
         </w:tc>
@@ -6921,12 +7236,21 @@
                 <w:lang w:eastAsia="en-GB"/>
               </w:rPr>
             </w:pPr>
-            <w:r>
-              <w:rPr>
-                <w:rFonts w:ascii="Calibri" w:eastAsia="Times New Roman" w:hAnsi="Calibri" w:cs="Calibri"/>
-                <w:lang w:eastAsia="en-GB"/>
-              </w:rPr>
-              <w:t>minRfFreq </w:t>
+            <w:proofErr w:type="spellStart"/>
+            <w:r>
+              <w:rPr>
+                <w:rFonts w:ascii="Calibri" w:eastAsia="Times New Roman" w:hAnsi="Calibri" w:cs="Calibri"/>
+                <w:lang w:eastAsia="en-GB"/>
+              </w:rPr>
+              <w:t>minRfFreq</w:t>
+            </w:r>
+            <w:proofErr w:type="spellEnd"/>
+            <w:r>
+              <w:rPr>
+                <w:rFonts w:ascii="Calibri" w:eastAsia="Times New Roman" w:hAnsi="Calibri" w:cs="Calibri"/>
+                <w:lang w:eastAsia="en-GB"/>
+              </w:rPr>
+              <w:t> </w:t>
             </w:r>
           </w:p>
         </w:tc>
@@ -6985,7 +7309,23 @@
                 <w:rFonts w:ascii="Calibri" w:eastAsia="Times New Roman" w:hAnsi="Calibri" w:cs="Calibri"/>
                 <w:lang w:eastAsia="en-GB"/>
               </w:rPr>
-              <w:t>minimum RF freq of the transverter in Hz </w:t>
+              <w:t xml:space="preserve">minimum RF </w:t>
+            </w:r>
+            <w:proofErr w:type="spellStart"/>
+            <w:r>
+              <w:rPr>
+                <w:rFonts w:ascii="Calibri" w:eastAsia="Times New Roman" w:hAnsi="Calibri" w:cs="Calibri"/>
+                <w:lang w:eastAsia="en-GB"/>
+              </w:rPr>
+              <w:t>freq</w:t>
+            </w:r>
+            <w:proofErr w:type="spellEnd"/>
+            <w:r>
+              <w:rPr>
+                <w:rFonts w:ascii="Calibri" w:eastAsia="Times New Roman" w:hAnsi="Calibri" w:cs="Calibri"/>
+                <w:lang w:eastAsia="en-GB"/>
+              </w:rPr>
+              <w:t xml:space="preserve"> of the transverter in Hz </w:t>
             </w:r>
           </w:p>
         </w:tc>
@@ -7008,12 +7348,21 @@
                 <w:lang w:eastAsia="en-GB"/>
               </w:rPr>
             </w:pPr>
-            <w:r>
-              <w:rPr>
-                <w:rFonts w:ascii="Calibri" w:eastAsia="Times New Roman" w:hAnsi="Calibri" w:cs="Calibri"/>
-                <w:lang w:eastAsia="en-GB"/>
-              </w:rPr>
-              <w:t>maxRfFreq </w:t>
+            <w:proofErr w:type="spellStart"/>
+            <w:r>
+              <w:rPr>
+                <w:rFonts w:ascii="Calibri" w:eastAsia="Times New Roman" w:hAnsi="Calibri" w:cs="Calibri"/>
+                <w:lang w:eastAsia="en-GB"/>
+              </w:rPr>
+              <w:t>maxRfFreq</w:t>
+            </w:r>
+            <w:proofErr w:type="spellEnd"/>
+            <w:r>
+              <w:rPr>
+                <w:rFonts w:ascii="Calibri" w:eastAsia="Times New Roman" w:hAnsi="Calibri" w:cs="Calibri"/>
+                <w:lang w:eastAsia="en-GB"/>
+              </w:rPr>
+              <w:t> </w:t>
             </w:r>
           </w:p>
         </w:tc>
@@ -7095,12 +7444,21 @@
                 <w:lang w:eastAsia="en-GB"/>
               </w:rPr>
             </w:pPr>
-            <w:r>
-              <w:rPr>
-                <w:rFonts w:ascii="Calibri" w:eastAsia="Times New Roman" w:hAnsi="Calibri" w:cs="Calibri"/>
-                <w:lang w:eastAsia="en-GB"/>
-              </w:rPr>
-              <w:t>minPower </w:t>
+            <w:proofErr w:type="spellStart"/>
+            <w:r>
+              <w:rPr>
+                <w:rFonts w:ascii="Calibri" w:eastAsia="Times New Roman" w:hAnsi="Calibri" w:cs="Calibri"/>
+                <w:lang w:eastAsia="en-GB"/>
+              </w:rPr>
+              <w:t>minPower</w:t>
+            </w:r>
+            <w:proofErr w:type="spellEnd"/>
+            <w:r>
+              <w:rPr>
+                <w:rFonts w:ascii="Calibri" w:eastAsia="Times New Roman" w:hAnsi="Calibri" w:cs="Calibri"/>
+                <w:lang w:eastAsia="en-GB"/>
+              </w:rPr>
+              <w:t> </w:t>
             </w:r>
           </w:p>
         </w:tc>
@@ -7182,12 +7540,21 @@
                 <w:lang w:eastAsia="en-GB"/>
               </w:rPr>
             </w:pPr>
-            <w:r>
-              <w:rPr>
-                <w:rFonts w:ascii="Calibri" w:eastAsia="Times New Roman" w:hAnsi="Calibri" w:cs="Calibri"/>
-                <w:lang w:eastAsia="en-GB"/>
-              </w:rPr>
-              <w:t>maxPower </w:t>
+            <w:proofErr w:type="spellStart"/>
+            <w:r>
+              <w:rPr>
+                <w:rFonts w:ascii="Calibri" w:eastAsia="Times New Roman" w:hAnsi="Calibri" w:cs="Calibri"/>
+                <w:lang w:eastAsia="en-GB"/>
+              </w:rPr>
+              <w:t>maxPower</w:t>
+            </w:r>
+            <w:proofErr w:type="spellEnd"/>
+            <w:r>
+              <w:rPr>
+                <w:rFonts w:ascii="Calibri" w:eastAsia="Times New Roman" w:hAnsi="Calibri" w:cs="Calibri"/>
+                <w:lang w:eastAsia="en-GB"/>
+              </w:rPr>
+              <w:t> </w:t>
             </w:r>
           </w:p>
         </w:tc>
@@ -7266,26 +7633,28 @@
                 <w:lang w:eastAsia="en-GB"/>
               </w:rPr>
             </w:pPr>
-            <w:r>
-              <w:rPr>
-                <w:rFonts w:ascii="Calibri" w:eastAsia="Times New Roman" w:hAnsi="Calibri" w:cs="Calibri"/>
-                <w:lang w:eastAsia="en-GB"/>
-              </w:rPr>
-              <w:t>supports</w:t>
-            </w:r>
-            <w:r>
-              <w:rPr>
-                <w:rFonts w:ascii="Calibri" w:eastAsia="Times New Roman" w:hAnsi="Calibri" w:cs="Calibri"/>
-                <w:lang w:eastAsia="en-GB"/>
-              </w:rPr>
-              <w:t>R</w:t>
-            </w:r>
-            <w:r>
-              <w:rPr>
-                <w:rFonts w:ascii="Calibri" w:eastAsia="Times New Roman" w:hAnsi="Calibri" w:cs="Calibri"/>
-                <w:lang w:eastAsia="en-GB"/>
-              </w:rPr>
-              <w:t>x </w:t>
+            <w:proofErr w:type="spellStart"/>
+            <w:r>
+              <w:rPr>
+                <w:rFonts w:ascii="Calibri" w:eastAsia="Times New Roman" w:hAnsi="Calibri" w:cs="Calibri"/>
+                <w:lang w:eastAsia="en-GB"/>
+              </w:rPr>
+              <w:t>supportsR</w:t>
+            </w:r>
+            <w:r>
+              <w:rPr>
+                <w:rFonts w:ascii="Calibri" w:eastAsia="Times New Roman" w:hAnsi="Calibri" w:cs="Calibri"/>
+                <w:lang w:eastAsia="en-GB"/>
+              </w:rPr>
+              <w:t>x</w:t>
+            </w:r>
+            <w:proofErr w:type="spellEnd"/>
+            <w:r>
+              <w:rPr>
+                <w:rFonts w:ascii="Calibri" w:eastAsia="Times New Roman" w:hAnsi="Calibri" w:cs="Calibri"/>
+                <w:lang w:eastAsia="en-GB"/>
+              </w:rPr>
+              <w:t> </w:t>
             </w:r>
           </w:p>
         </w:tc>
@@ -7376,6 +7745,7 @@
                 <w:lang w:eastAsia="en-GB"/>
               </w:rPr>
             </w:pPr>
+            <w:proofErr w:type="spellStart"/>
             <w:r>
               <w:rPr>
                 <w:rFonts w:ascii="Calibri" w:eastAsia="Times New Roman" w:hAnsi="Calibri" w:cs="Calibri"/>
@@ -7388,7 +7758,15 @@
                 <w:rFonts w:ascii="Calibri" w:eastAsia="Times New Roman" w:hAnsi="Calibri" w:cs="Calibri"/>
                 <w:lang w:eastAsia="en-GB"/>
               </w:rPr>
-              <w:t>Tx </w:t>
+              <w:t>Tx</w:t>
+            </w:r>
+            <w:proofErr w:type="spellEnd"/>
+            <w:r>
+              <w:rPr>
+                <w:rFonts w:ascii="Calibri" w:eastAsia="Times New Roman" w:hAnsi="Calibri" w:cs="Calibri"/>
+                <w:lang w:eastAsia="en-GB"/>
+              </w:rPr>
+              <w:t> </w:t>
             </w:r>
           </w:p>
         </w:tc>
@@ -7448,7 +7826,39 @@
                 <w:rFonts w:ascii="Calibri" w:eastAsia="Times New Roman" w:hAnsi="Calibri" w:cs="Calibri"/>
                 <w:lang w:eastAsia="en-GB"/>
               </w:rPr>
-              <w:t>True if transverter supports TX else False. If this is False, the values for minPower and maxPower are irrelevant and can be set to anything </w:t>
+              <w:t xml:space="preserve">True if transverter supports TX else False. If this is False, the values for </w:t>
+            </w:r>
+            <w:proofErr w:type="spellStart"/>
+            <w:r>
+              <w:rPr>
+                <w:rFonts w:ascii="Calibri" w:eastAsia="Times New Roman" w:hAnsi="Calibri" w:cs="Calibri"/>
+                <w:lang w:eastAsia="en-GB"/>
+              </w:rPr>
+              <w:t>minPower</w:t>
+            </w:r>
+            <w:proofErr w:type="spellEnd"/>
+            <w:r>
+              <w:rPr>
+                <w:rFonts w:ascii="Calibri" w:eastAsia="Times New Roman" w:hAnsi="Calibri" w:cs="Calibri"/>
+                <w:lang w:eastAsia="en-GB"/>
+              </w:rPr>
+              <w:t xml:space="preserve"> and </w:t>
+            </w:r>
+            <w:proofErr w:type="spellStart"/>
+            <w:r>
+              <w:rPr>
+                <w:rFonts w:ascii="Calibri" w:eastAsia="Times New Roman" w:hAnsi="Calibri" w:cs="Calibri"/>
+                <w:lang w:eastAsia="en-GB"/>
+              </w:rPr>
+              <w:t>maxPower</w:t>
+            </w:r>
+            <w:proofErr w:type="spellEnd"/>
+            <w:r>
+              <w:rPr>
+                <w:rFonts w:ascii="Calibri" w:eastAsia="Times New Roman" w:hAnsi="Calibri" w:cs="Calibri"/>
+                <w:lang w:eastAsia="en-GB"/>
+              </w:rPr>
+              <w:t xml:space="preserve"> are irrelevant and can be set to anything </w:t>
             </w:r>
           </w:p>
         </w:tc>
@@ -7461,14 +7871,27 @@
       <w:r>
         <w:t xml:space="preserve">Table </w:t>
       </w:r>
-      <w:fldSimple w:instr=" SEQ Table \* ARABIC ">
-        <w:r>
-          <w:rPr>
-            <w:noProof/>
-          </w:rPr>
-          <w:t>3</w:t>
-        </w:r>
-      </w:fldSimple>
+      <w:r>
+        <w:fldChar w:fldCharType="begin"/>
+      </w:r>
+      <w:r>
+        <w:instrText xml:space="preserve"> SEQ Table \* ARABIC </w:instrText>
+      </w:r>
+      <w:r>
+        <w:fldChar w:fldCharType="separate"/>
+      </w:r>
+      <w:r>
+        <w:rPr>
+          <w:noProof/>
+        </w:rPr>
+        <w:t>3</w:t>
+      </w:r>
+      <w:r>
+        <w:rPr>
+          <w:noProof/>
+        </w:rPr>
+        <w:fldChar w:fldCharType="end"/>
+      </w:r>
       <w:r>
         <w:t>: Fields for transverter discovery response</w:t>
       </w:r>
@@ -7512,7 +7935,23 @@
           <w:rFonts w:eastAsia="Times New Roman"/>
           <w:lang w:eastAsia="en-GB"/>
         </w:rPr>
-        <w:t xml:space="preserve"> Messages (Cmd '</w:t>
+        <w:t xml:space="preserve"> Messages (</w:t>
+      </w:r>
+      <w:proofErr w:type="spellStart"/>
+      <w:r>
+        <w:rPr>
+          <w:rFonts w:eastAsia="Times New Roman"/>
+          <w:lang w:eastAsia="en-GB"/>
+        </w:rPr>
+        <w:t>Cmd</w:t>
+      </w:r>
+      <w:proofErr w:type="spellEnd"/>
+      <w:r>
+        <w:rPr>
+          <w:rFonts w:eastAsia="Times New Roman"/>
+          <w:lang w:eastAsia="en-GB"/>
+        </w:rPr>
+        <w:t xml:space="preserve"> '</w:t>
       </w:r>
       <w:r>
         <w:rPr>
@@ -7564,7 +8003,23 @@
           <w:rFonts w:ascii="Calibri" w:eastAsia="Times New Roman" w:hAnsi="Calibri" w:cs="Calibri"/>
           <w:lang w:eastAsia="en-GB"/>
         </w:rPr>
-        <w:t>The response is dependant on the card type.</w:t>
+        <w:t xml:space="preserve">The response is </w:t>
+      </w:r>
+      <w:proofErr w:type="spellStart"/>
+      <w:r>
+        <w:rPr>
+          <w:rFonts w:ascii="Calibri" w:eastAsia="Times New Roman" w:hAnsi="Calibri" w:cs="Calibri"/>
+          <w:lang w:eastAsia="en-GB"/>
+        </w:rPr>
+        <w:t>dependant</w:t>
+      </w:r>
+      <w:proofErr w:type="spellEnd"/>
+      <w:r>
+        <w:rPr>
+          <w:rFonts w:ascii="Calibri" w:eastAsia="Times New Roman" w:hAnsi="Calibri" w:cs="Calibri"/>
+          <w:lang w:eastAsia="en-GB"/>
+        </w:rPr>
+        <w:t xml:space="preserve"> on the card type.</w:t>
       </w:r>
     </w:p>
     <w:p>
@@ -7793,6 +8248,7 @@
         <w:tab/>
         <w:t>“</w:t>
       </w:r>
+      <w:proofErr w:type="spellStart"/>
       <w:r>
         <w:rPr>
           <w:rFonts w:ascii="Calibri" w:eastAsia="Times New Roman" w:hAnsi="Calibri" w:cs="Calibri"/>
@@ -7814,6 +8270,7 @@
         </w:rPr>
         <w:t>Readings</w:t>
       </w:r>
+      <w:proofErr w:type="spellEnd"/>
       <w:r>
         <w:rPr>
           <w:rFonts w:ascii="Calibri" w:eastAsia="Times New Roman" w:hAnsi="Calibri" w:cs="Calibri"/>
@@ -7844,7 +8301,23 @@
           <w:lang w:eastAsia="en-GB"/>
         </w:rPr>
         <w:tab/>
-        <w:t>“dcPowerReadings”: {}</w:t>
+        <w:t>“</w:t>
+      </w:r>
+      <w:proofErr w:type="spellStart"/>
+      <w:r>
+        <w:rPr>
+          <w:rFonts w:ascii="Calibri" w:eastAsia="Times New Roman" w:hAnsi="Calibri" w:cs="Calibri"/>
+          <w:lang w:eastAsia="en-GB"/>
+        </w:rPr>
+        <w:t>dcPowerReadings</w:t>
+      </w:r>
+      <w:proofErr w:type="spellEnd"/>
+      <w:r>
+        <w:rPr>
+          <w:rFonts w:ascii="Calibri" w:eastAsia="Times New Roman" w:hAnsi="Calibri" w:cs="Calibri"/>
+          <w:lang w:eastAsia="en-GB"/>
+        </w:rPr>
+        <w:t>”: {}</w:t>
       </w:r>
       <w:r>
         <w:rPr>
@@ -7869,7 +8342,23 @@
           <w:lang w:eastAsia="en-GB"/>
         </w:rPr>
         <w:tab/>
-        <w:t>“controller”: “12:34:56:78:90:AB”</w:t>
+        <w:t>“controller”: “</w:t>
+      </w:r>
+      <w:proofErr w:type="gramStart"/>
+      <w:r>
+        <w:rPr>
+          <w:rFonts w:ascii="Calibri" w:eastAsia="Times New Roman" w:hAnsi="Calibri" w:cs="Calibri"/>
+          <w:lang w:eastAsia="en-GB"/>
+        </w:rPr>
+        <w:t>12:34:56:78:90</w:t>
+      </w:r>
+      <w:proofErr w:type="gramEnd"/>
+      <w:r>
+        <w:rPr>
+          <w:rFonts w:ascii="Calibri" w:eastAsia="Times New Roman" w:hAnsi="Calibri" w:cs="Calibri"/>
+          <w:lang w:eastAsia="en-GB"/>
+        </w:rPr>
+        <w:t>:AB”</w:t>
       </w:r>
     </w:p>
     <w:p>
@@ -7983,8 +8472,13 @@
             <w:pPr>
               <w:cnfStyle w:val="000000000000" w:firstRow="0" w:lastRow="0" w:firstColumn="0" w:lastColumn="0" w:oddVBand="0" w:evenVBand="0" w:oddHBand="0" w:evenHBand="0" w:firstRowFirstColumn="0" w:firstRowLastColumn="0" w:lastRowFirstColumn="0" w:lastRowLastColumn="0"/>
             </w:pPr>
-            <w:r>
-              <w:t>Array(Warning)</w:t>
+            <w:proofErr w:type="gramStart"/>
+            <w:r>
+              <w:t>Array(</w:t>
+            </w:r>
+            <w:proofErr w:type="gramEnd"/>
+            <w:r>
+              <w:t>Warning)</w:t>
             </w:r>
           </w:p>
         </w:tc>
@@ -8025,8 +8519,13 @@
             <w:pPr>
               <w:cnfStyle w:val="000000000000" w:firstRow="0" w:lastRow="0" w:firstColumn="0" w:lastColumn="0" w:oddVBand="0" w:evenVBand="0" w:oddHBand="0" w:evenHBand="0" w:firstRowFirstColumn="0" w:firstRowLastColumn="0" w:lastRowFirstColumn="0" w:lastRowLastColumn="0"/>
             </w:pPr>
-            <w:r>
-              <w:t>Array(Error)</w:t>
+            <w:proofErr w:type="gramStart"/>
+            <w:r>
+              <w:t>Array(</w:t>
+            </w:r>
+            <w:proofErr w:type="gramEnd"/>
+            <w:r>
+              <w:t>Error)</w:t>
             </w:r>
           </w:p>
         </w:tc>
@@ -8067,12 +8566,16 @@
             <w:pPr>
               <w:cnfStyle w:val="000000000000" w:firstRow="0" w:lastRow="0" w:firstColumn="0" w:lastColumn="0" w:oddVBand="0" w:evenVBand="0" w:oddHBand="0" w:evenHBand="0" w:firstRowFirstColumn="0" w:firstRowLastColumn="0" w:lastRowFirstColumn="0" w:lastRowLastColumn="0"/>
             </w:pPr>
+            <w:proofErr w:type="gramStart"/>
             <w:r>
               <w:t>Array(</w:t>
             </w:r>
+            <w:proofErr w:type="spellStart"/>
+            <w:proofErr w:type="gramEnd"/>
             <w:r>
               <w:t>NamedValue</w:t>
             </w:r>
+            <w:proofErr w:type="spellEnd"/>
             <w:r>
               <w:t>)</w:t>
             </w:r>
@@ -8119,7 +8622,10 @@
               <w:cnfStyle w:val="000000000000" w:firstRow="0" w:lastRow="0" w:firstColumn="0" w:lastColumn="0" w:oddVBand="0" w:evenVBand="0" w:oddHBand="0" w:evenHBand="0" w:firstRowFirstColumn="0" w:firstRowLastColumn="0" w:lastRowFirstColumn="0" w:lastRowLastColumn="0"/>
             </w:pPr>
             <w:r>
-              <w:t>String / None</w:t>
+              <w:t xml:space="preserve">String / </w:t>
+            </w:r>
+            <w:r>
+              <w:t>null</w:t>
             </w:r>
           </w:p>
         </w:tc>
@@ -8143,7 +8649,15 @@
               <w:cnfStyle w:val="000000000000" w:firstRow="0" w:lastRow="0" w:firstColumn="0" w:lastColumn="0" w:oddVBand="0" w:evenVBand="0" w:oddHBand="0" w:evenHBand="0" w:firstRowFirstColumn="0" w:firstRowLastColumn="0" w:lastRowFirstColumn="0" w:lastRowLastColumn="0"/>
             </w:pPr>
             <w:r>
-              <w:t>“rx”: Transverter is receiving</w:t>
+              <w:t>“</w:t>
+            </w:r>
+            <w:proofErr w:type="spellStart"/>
+            <w:r>
+              <w:t>rx</w:t>
+            </w:r>
+            <w:proofErr w:type="spellEnd"/>
+            <w:r>
+              <w:t>”: Transverter is receiving</w:t>
             </w:r>
           </w:p>
           <w:p>
@@ -8151,7 +8665,15 @@
               <w:cnfStyle w:val="000000000000" w:firstRow="0" w:lastRow="0" w:firstColumn="0" w:lastColumn="0" w:oddVBand="0" w:evenVBand="0" w:oddHBand="0" w:evenHBand="0" w:firstRowFirstColumn="0" w:firstRowLastColumn="0" w:lastRowFirstColumn="0" w:lastRowLastColumn="0"/>
             </w:pPr>
             <w:r>
-              <w:t>“tx”: Transverter is transmitting</w:t>
+              <w:t>“</w:t>
+            </w:r>
+            <w:proofErr w:type="spellStart"/>
+            <w:r>
+              <w:t>tx</w:t>
+            </w:r>
+            <w:proofErr w:type="spellEnd"/>
+            <w:r>
+              <w:t>”: Transverter is transmitting</w:t>
             </w:r>
           </w:p>
           <w:p>
@@ -8159,7 +8681,13 @@
               <w:cnfStyle w:val="000000000000" w:firstRow="0" w:lastRow="0" w:firstColumn="0" w:lastColumn="0" w:oddVBand="0" w:evenVBand="0" w:oddHBand="0" w:evenHBand="0" w:firstRowFirstColumn="0" w:firstRowLastColumn="0" w:lastRowFirstColumn="0" w:lastRowLastColumn="0"/>
             </w:pPr>
             <w:r>
-              <w:t>“idle”: Transverter is not being used currently. “controller” should be None if this the case</w:t>
+              <w:t xml:space="preserve">“idle”: Transverter is not being used currently. “controller” should be </w:t>
+            </w:r>
+            <w:r>
+              <w:t>null</w:t>
+            </w:r>
+            <w:r>
+              <w:t xml:space="preserve"> if this the case</w:t>
             </w:r>
           </w:p>
           <w:p>
@@ -8167,7 +8695,15 @@
               <w:cnfStyle w:val="000000000000" w:firstRow="0" w:lastRow="0" w:firstColumn="0" w:lastColumn="0" w:oddVBand="0" w:evenVBand="0" w:oddHBand="0" w:evenHBand="0" w:firstRowFirstColumn="0" w:firstRowLastColumn="0" w:lastRowFirstColumn="0" w:lastRowLastColumn="0"/>
             </w:pPr>
             <w:r>
-              <w:t>“warmup”: Transverter is performing initial booting before being available e.g. PLL locking / OCXO warming up</w:t>
+              <w:t xml:space="preserve">“warmup”: Transverter is performing initial booting before being available </w:t>
+            </w:r>
+            <w:proofErr w:type="gramStart"/>
+            <w:r>
+              <w:t>e.g.</w:t>
+            </w:r>
+            <w:proofErr w:type="gramEnd"/>
+            <w:r>
+              <w:t xml:space="preserve"> PLL locking / OCXO warming up</w:t>
             </w:r>
           </w:p>
           <w:p>
@@ -8187,9 +8723,11 @@
             <w:tcW w:w="1555" w:type="dxa"/>
           </w:tcPr>
           <w:p>
+            <w:proofErr w:type="spellStart"/>
             <w:r>
               <w:t>rfPowerReadings</w:t>
             </w:r>
+            <w:proofErr w:type="spellEnd"/>
           </w:p>
         </w:tc>
         <w:tc>
@@ -8200,8 +8738,18 @@
             <w:pPr>
               <w:cnfStyle w:val="000000000000" w:firstRow="0" w:lastRow="0" w:firstColumn="0" w:lastColumn="0" w:oddVBand="0" w:evenVBand="0" w:oddHBand="0" w:evenHBand="0" w:firstRowFirstColumn="0" w:firstRowLastColumn="0" w:lastRowFirstColumn="0" w:lastRowLastColumn="0"/>
             </w:pPr>
-            <w:r>
-              <w:t>Array(NamedValue)</w:t>
+            <w:proofErr w:type="gramStart"/>
+            <w:r>
+              <w:t>Array(</w:t>
+            </w:r>
+            <w:proofErr w:type="spellStart"/>
+            <w:proofErr w:type="gramEnd"/>
+            <w:r>
+              <w:t>NamedValue</w:t>
+            </w:r>
+            <w:proofErr w:type="spellEnd"/>
+            <w:r>
+              <w:t>)</w:t>
             </w:r>
           </w:p>
         </w:tc>
@@ -8214,7 +8762,26 @@
               <w:cnfStyle w:val="000000000000" w:firstRow="0" w:lastRow="0" w:firstColumn="0" w:lastColumn="0" w:oddVBand="0" w:evenVBand="0" w:oddHBand="0" w:evenHBand="0" w:firstRowFirstColumn="0" w:firstRowLastColumn="0" w:lastRowFirstColumn="0" w:lastRowLastColumn="0"/>
             </w:pPr>
             <w:r>
-              <w:t>Contains RF power readings from various points in the transverter. Must contain a reading for “fwd” and “rev”.</w:t>
+              <w:t>Contains RF power readings from various points in the transverter. Must contain a reading for “</w:t>
+            </w:r>
+            <w:proofErr w:type="spellStart"/>
+            <w:r>
+              <w:t>fwd</w:t>
+            </w:r>
+            <w:proofErr w:type="spellEnd"/>
+            <w:r>
+              <w:t>” and “rev”.</w:t>
+            </w:r>
+            <w:r>
+              <w:t xml:space="preserve"> These readings can be null </w:t>
+            </w:r>
+            <w:proofErr w:type="gramStart"/>
+            <w:r>
+              <w:t>e.g.</w:t>
+            </w:r>
+            <w:proofErr w:type="gramEnd"/>
+            <w:r>
+              <w:t xml:space="preserve"> if the transverter doesn’t support TX</w:t>
             </w:r>
           </w:p>
         </w:tc>
@@ -8226,9 +8793,11 @@
             <w:tcW w:w="1555" w:type="dxa"/>
           </w:tcPr>
           <w:p>
+            <w:proofErr w:type="spellStart"/>
             <w:r>
               <w:t>dcPowerReadings</w:t>
             </w:r>
+            <w:proofErr w:type="spellEnd"/>
           </w:p>
         </w:tc>
         <w:tc>
@@ -8239,8 +8808,18 @@
             <w:pPr>
               <w:cnfStyle w:val="000000000000" w:firstRow="0" w:lastRow="0" w:firstColumn="0" w:lastColumn="0" w:oddVBand="0" w:evenVBand="0" w:oddHBand="0" w:evenHBand="0" w:firstRowFirstColumn="0" w:firstRowLastColumn="0" w:lastRowFirstColumn="0" w:lastRowLastColumn="0"/>
             </w:pPr>
-            <w:r>
-              <w:t>Array(NamedValue)</w:t>
+            <w:proofErr w:type="gramStart"/>
+            <w:r>
+              <w:t>Array(</w:t>
+            </w:r>
+            <w:proofErr w:type="spellStart"/>
+            <w:proofErr w:type="gramEnd"/>
+            <w:r>
+              <w:t>NamedValue</w:t>
+            </w:r>
+            <w:proofErr w:type="spellEnd"/>
+            <w:r>
+              <w:t>)</w:t>
             </w:r>
           </w:p>
         </w:tc>
@@ -8280,7 +8859,10 @@
               <w:cnfStyle w:val="000000000000" w:firstRow="0" w:lastRow="0" w:firstColumn="0" w:lastColumn="0" w:oddVBand="0" w:evenVBand="0" w:oddHBand="0" w:evenHBand="0" w:firstRowFirstColumn="0" w:firstRowLastColumn="0" w:lastRowFirstColumn="0" w:lastRowLastColumn="0"/>
             </w:pPr>
             <w:r>
-              <w:t>String / None</w:t>
+              <w:t xml:space="preserve">String / </w:t>
+            </w:r>
+            <w:r>
+              <w:t>null</w:t>
             </w:r>
           </w:p>
         </w:tc>
@@ -8294,7 +8876,10 @@
               <w:cnfStyle w:val="000000000000" w:firstRow="0" w:lastRow="0" w:firstColumn="0" w:lastColumn="0" w:oddVBand="0" w:evenVBand="0" w:oddHBand="0" w:evenHBand="0" w:firstRowFirstColumn="0" w:firstRowLastColumn="0" w:lastRowFirstColumn="0" w:lastRowLastColumn="0"/>
             </w:pPr>
             <w:r>
-              <w:t>MAC address of the SDR controlling this transverter. If this transverter is not currently in use, this should be None</w:t>
+              <w:t xml:space="preserve">MAC address of the SDR controlling this transverter. If this transverter is not currently in use, this should be </w:t>
+            </w:r>
+            <w:r>
+              <w:t>null</w:t>
             </w:r>
           </w:p>
         </w:tc>
@@ -8307,14 +8892,27 @@
       <w:r>
         <w:t xml:space="preserve">Table </w:t>
       </w:r>
-      <w:fldSimple w:instr=" SEQ Table \* ARABIC ">
-        <w:r>
-          <w:rPr>
-            <w:noProof/>
-          </w:rPr>
-          <w:t>4</w:t>
-        </w:r>
-      </w:fldSimple>
+      <w:r>
+        <w:fldChar w:fldCharType="begin"/>
+      </w:r>
+      <w:r>
+        <w:instrText xml:space="preserve"> SEQ Table \* ARABIC </w:instrText>
+      </w:r>
+      <w:r>
+        <w:fldChar w:fldCharType="separate"/>
+      </w:r>
+      <w:r>
+        <w:rPr>
+          <w:noProof/>
+        </w:rPr>
+        <w:t>4</w:t>
+      </w:r>
+      <w:r>
+        <w:rPr>
+          <w:noProof/>
+        </w:rPr>
+        <w:fldChar w:fldCharType="end"/>
+      </w:r>
       <w:r>
         <w:t>: Field for transverter status response</w:t>
       </w:r>
@@ -8345,8 +8943,111 @@
 </w:document>
 </file>
 
+<file path=word/numbering.xml><?xml version="1.0" encoding="utf-8"?>
+<w:numbering xmlns:wpc="http://schemas.microsoft.com/office/word/2010/wordprocessingCanvas" xmlns:cx="http://schemas.microsoft.com/office/drawing/2014/chartex" xmlns:cx1="http://schemas.microsoft.com/office/drawing/2015/9/8/chartex" xmlns:cx2="http://schemas.microsoft.com/office/drawing/2015/10/21/chartex" xmlns:cx3="http://schemas.microsoft.com/office/drawing/2016/5/9/chartex" xmlns:cx4="http://schemas.microsoft.com/office/drawing/2016/5/10/chartex" xmlns:cx5="http://schemas.microsoft.com/office/drawing/2016/5/11/chartex" xmlns:cx6="http://schemas.microsoft.com/office/drawing/2016/5/12/chartex" xmlns:cx7="http://schemas.microsoft.com/office/drawing/2016/5/13/chartex" xmlns:cx8="http://schemas.microsoft.com/office/drawing/2016/5/14/chartex" xmlns:mc="http://schemas.openxmlformats.org/markup-compatibility/2006" xmlns:aink="http://schemas.microsoft.com/office/drawing/2016/ink" xmlns:am3d="http://schemas.microsoft.com/office/drawing/2017/model3d" xmlns:o="urn:schemas-microsoft-com:office:office" xmlns:r="http://schemas.openxmlformats.org/officeDocument/2006/relationships" xmlns:m="http://schemas.openxmlformats.org/officeDocument/2006/math" xmlns:v="urn:schemas-microsoft-com:vml" xmlns:wp14="http://schemas.microsoft.com/office/word/2010/wordprocessingDrawing" xmlns:wp="http://schemas.openxmlformats.org/drawingml/2006/wordprocessingDrawing" xmlns:w10="urn:schemas-microsoft-com:office:word" xmlns:w="http://schemas.openxmlformats.org/wordprocessingml/2006/main" xmlns:w14="http://schemas.microsoft.com/office/word/2010/wordml" xmlns:w15="http://schemas.microsoft.com/office/word/2012/wordml" xmlns:w16cex="http://schemas.microsoft.com/office/word/2018/wordml/cex" xmlns:w16cid="http://schemas.microsoft.com/office/word/2016/wordml/cid" xmlns:w16="http://schemas.microsoft.com/office/word/2018/wordml" xmlns:w16sdtdh="http://schemas.microsoft.com/office/word/2020/wordml/sdtdatahash" xmlns:w16se="http://schemas.microsoft.com/office/word/2015/wordml/symex" xmlns:wpg="http://schemas.microsoft.com/office/word/2010/wordprocessingGroup" xmlns:wpi="http://schemas.microsoft.com/office/word/2010/wordprocessingInk" xmlns:wne="http://schemas.microsoft.com/office/word/2006/wordml" xmlns:wps="http://schemas.microsoft.com/office/word/2010/wordprocessingShape" mc:Ignorable="w14 w15 w16se w16cid w16 w16cex w16sdtdh wp14">
+  <w:abstractNum w:abstractNumId="0" w15:restartNumberingAfterBreak="0">
+    <w:nsid w:val="327F660F"/>
+    <w:multiLevelType w:val="multilevel"/>
+    <w:tmpl w:val="08090025"/>
+    <w:lvl w:ilvl="0">
+      <w:start w:val="1"/>
+      <w:numFmt w:val="decimal"/>
+      <w:pStyle w:val="Heading1"/>
+      <w:lvlText w:val="%1"/>
+      <w:lvlJc w:val="left"/>
+      <w:pPr>
+        <w:ind w:left="432" w:hanging="432"/>
+      </w:pPr>
+    </w:lvl>
+    <w:lvl w:ilvl="1">
+      <w:start w:val="1"/>
+      <w:numFmt w:val="decimal"/>
+      <w:pStyle w:val="Heading2"/>
+      <w:lvlText w:val="%1.%2"/>
+      <w:lvlJc w:val="left"/>
+      <w:pPr>
+        <w:ind w:left="576" w:hanging="576"/>
+      </w:pPr>
+    </w:lvl>
+    <w:lvl w:ilvl="2">
+      <w:start w:val="1"/>
+      <w:numFmt w:val="decimal"/>
+      <w:pStyle w:val="Heading3"/>
+      <w:lvlText w:val="%1.%2.%3"/>
+      <w:lvlJc w:val="left"/>
+      <w:pPr>
+        <w:ind w:left="720" w:hanging="720"/>
+      </w:pPr>
+    </w:lvl>
+    <w:lvl w:ilvl="3">
+      <w:start w:val="1"/>
+      <w:numFmt w:val="decimal"/>
+      <w:pStyle w:val="Heading4"/>
+      <w:lvlText w:val="%1.%2.%3.%4"/>
+      <w:lvlJc w:val="left"/>
+      <w:pPr>
+        <w:ind w:left="864" w:hanging="864"/>
+      </w:pPr>
+    </w:lvl>
+    <w:lvl w:ilvl="4">
+      <w:start w:val="1"/>
+      <w:numFmt w:val="decimal"/>
+      <w:pStyle w:val="Heading5"/>
+      <w:lvlText w:val="%1.%2.%3.%4.%5"/>
+      <w:lvlJc w:val="left"/>
+      <w:pPr>
+        <w:ind w:left="1008" w:hanging="1008"/>
+      </w:pPr>
+    </w:lvl>
+    <w:lvl w:ilvl="5">
+      <w:start w:val="1"/>
+      <w:numFmt w:val="decimal"/>
+      <w:pStyle w:val="Heading6"/>
+      <w:lvlText w:val="%1.%2.%3.%4.%5.%6"/>
+      <w:lvlJc w:val="left"/>
+      <w:pPr>
+        <w:ind w:left="1152" w:hanging="1152"/>
+      </w:pPr>
+    </w:lvl>
+    <w:lvl w:ilvl="6">
+      <w:start w:val="1"/>
+      <w:numFmt w:val="decimal"/>
+      <w:pStyle w:val="Heading7"/>
+      <w:lvlText w:val="%1.%2.%3.%4.%5.%6.%7"/>
+      <w:lvlJc w:val="left"/>
+      <w:pPr>
+        <w:ind w:left="1296" w:hanging="1296"/>
+      </w:pPr>
+    </w:lvl>
+    <w:lvl w:ilvl="7">
+      <w:start w:val="1"/>
+      <w:numFmt w:val="decimal"/>
+      <w:pStyle w:val="Heading8"/>
+      <w:lvlText w:val="%1.%2.%3.%4.%5.%6.%7.%8"/>
+      <w:lvlJc w:val="left"/>
+      <w:pPr>
+        <w:ind w:left="1440" w:hanging="1440"/>
+      </w:pPr>
+    </w:lvl>
+    <w:lvl w:ilvl="8">
+      <w:start w:val="1"/>
+      <w:numFmt w:val="decimal"/>
+      <w:pStyle w:val="Heading9"/>
+      <w:lvlText w:val="%1.%2.%3.%4.%5.%6.%7.%8.%9"/>
+      <w:lvlJc w:val="left"/>
+      <w:pPr>
+        <w:ind w:left="1584" w:hanging="1584"/>
+      </w:pPr>
+    </w:lvl>
+  </w:abstractNum>
+  <w:num w:numId="1">
+    <w:abstractNumId w:val="0"/>
+  </w:num>
+</w:numbering>
+</file>
+
 <file path=word/styles.xml><?xml version="1.0" encoding="utf-8"?>
-<w:styles xmlns:mc="http://schemas.openxmlformats.org/markup-compatibility/2006" xmlns:r="http://schemas.openxmlformats.org/officeDocument/2006/relationships" xmlns:w="http://schemas.openxmlformats.org/wordprocessingml/2006/main" xmlns:w14="http://schemas.microsoft.com/office/word/2010/wordml" xmlns:w15="http://schemas.microsoft.com/office/word/2012/wordml" xmlns:w16cex="http://schemas.microsoft.com/office/word/2018/wordml/cex" xmlns:w16cid="http://schemas.microsoft.com/office/word/2016/wordml/cid" xmlns:w16="http://schemas.microsoft.com/office/word/2018/wordml" xmlns:w16se="http://schemas.microsoft.com/office/word/2015/wordml/symex" mc:Ignorable="w14 w15 w16se w16cid w16 w16cex">
+<w:styles xmlns:mc="http://schemas.openxmlformats.org/markup-compatibility/2006" xmlns:r="http://schemas.openxmlformats.org/officeDocument/2006/relationships" xmlns:w="http://schemas.openxmlformats.org/wordprocessingml/2006/main" xmlns:w14="http://schemas.microsoft.com/office/word/2010/wordml" xmlns:w15="http://schemas.microsoft.com/office/word/2012/wordml" xmlns:w16cex="http://schemas.microsoft.com/office/word/2018/wordml/cex" xmlns:w16cid="http://schemas.microsoft.com/office/word/2016/wordml/cid" xmlns:w16="http://schemas.microsoft.com/office/word/2018/wordml" xmlns:w16sdtdh="http://schemas.microsoft.com/office/word/2020/wordml/sdtdatahash" xmlns:w16se="http://schemas.microsoft.com/office/word/2015/wordml/symex" mc:Ignorable="w14 w15 w16se w16cid w16 w16cex w16sdtdh">
   <w:docDefaults>
     <w:rPrDefault>
       <w:rPr>
@@ -8755,6 +9456,9 @@
     <w:pPr>
       <w:keepNext/>
       <w:keepLines/>
+      <w:numPr>
+        <w:numId w:val="1"/>
+      </w:numPr>
       <w:spacing w:before="240" w:after="0"/>
       <w:outlineLvl w:val="0"/>
     </w:pPr>
@@ -8777,6 +9481,10 @@
     <w:pPr>
       <w:keepNext/>
       <w:keepLines/>
+      <w:numPr>
+        <w:ilvl w:val="1"/>
+        <w:numId w:val="1"/>
+      </w:numPr>
       <w:spacing w:before="40" w:after="0"/>
       <w:outlineLvl w:val="1"/>
     </w:pPr>
@@ -8799,6 +9507,10 @@
     <w:pPr>
       <w:keepNext/>
       <w:keepLines/>
+      <w:numPr>
+        <w:ilvl w:val="2"/>
+        <w:numId w:val="1"/>
+      </w:numPr>
       <w:spacing w:before="40" w:after="0"/>
       <w:outlineLvl w:val="2"/>
     </w:pPr>
@@ -8807,6 +9519,166 @@
       <w:color w:val="1F3763" w:themeColor="accent1" w:themeShade="7F"/>
       <w:sz w:val="24"/>
       <w:szCs w:val="24"/>
+    </w:rPr>
+  </w:style>
+  <w:style w:type="paragraph" w:styleId="Heading4">
+    <w:name w:val="heading 4"/>
+    <w:basedOn w:val="Normal"/>
+    <w:next w:val="Normal"/>
+    <w:link w:val="Heading4Char"/>
+    <w:uiPriority w:val="9"/>
+    <w:semiHidden/>
+    <w:unhideWhenUsed/>
+    <w:qFormat/>
+    <w:rsid w:val="001412BE"/>
+    <w:pPr>
+      <w:keepNext/>
+      <w:keepLines/>
+      <w:numPr>
+        <w:ilvl w:val="3"/>
+        <w:numId w:val="1"/>
+      </w:numPr>
+      <w:spacing w:before="40" w:after="0"/>
+      <w:outlineLvl w:val="3"/>
+    </w:pPr>
+    <w:rPr>
+      <w:rFonts w:asciiTheme="majorHAnsi" w:eastAsiaTheme="majorEastAsia" w:hAnsiTheme="majorHAnsi" w:cstheme="majorBidi"/>
+      <w:i/>
+      <w:iCs/>
+      <w:color w:val="2F5496" w:themeColor="accent1" w:themeShade="BF"/>
+    </w:rPr>
+  </w:style>
+  <w:style w:type="paragraph" w:styleId="Heading5">
+    <w:name w:val="heading 5"/>
+    <w:basedOn w:val="Normal"/>
+    <w:next w:val="Normal"/>
+    <w:link w:val="Heading5Char"/>
+    <w:uiPriority w:val="9"/>
+    <w:semiHidden/>
+    <w:unhideWhenUsed/>
+    <w:qFormat/>
+    <w:rsid w:val="001412BE"/>
+    <w:pPr>
+      <w:keepNext/>
+      <w:keepLines/>
+      <w:numPr>
+        <w:ilvl w:val="4"/>
+        <w:numId w:val="1"/>
+      </w:numPr>
+      <w:spacing w:before="40" w:after="0"/>
+      <w:outlineLvl w:val="4"/>
+    </w:pPr>
+    <w:rPr>
+      <w:rFonts w:asciiTheme="majorHAnsi" w:eastAsiaTheme="majorEastAsia" w:hAnsiTheme="majorHAnsi" w:cstheme="majorBidi"/>
+      <w:color w:val="2F5496" w:themeColor="accent1" w:themeShade="BF"/>
+    </w:rPr>
+  </w:style>
+  <w:style w:type="paragraph" w:styleId="Heading6">
+    <w:name w:val="heading 6"/>
+    <w:basedOn w:val="Normal"/>
+    <w:next w:val="Normal"/>
+    <w:link w:val="Heading6Char"/>
+    <w:uiPriority w:val="9"/>
+    <w:semiHidden/>
+    <w:unhideWhenUsed/>
+    <w:qFormat/>
+    <w:rsid w:val="001412BE"/>
+    <w:pPr>
+      <w:keepNext/>
+      <w:keepLines/>
+      <w:numPr>
+        <w:ilvl w:val="5"/>
+        <w:numId w:val="1"/>
+      </w:numPr>
+      <w:spacing w:before="40" w:after="0"/>
+      <w:outlineLvl w:val="5"/>
+    </w:pPr>
+    <w:rPr>
+      <w:rFonts w:asciiTheme="majorHAnsi" w:eastAsiaTheme="majorEastAsia" w:hAnsiTheme="majorHAnsi" w:cstheme="majorBidi"/>
+      <w:color w:val="1F3763" w:themeColor="accent1" w:themeShade="7F"/>
+    </w:rPr>
+  </w:style>
+  <w:style w:type="paragraph" w:styleId="Heading7">
+    <w:name w:val="heading 7"/>
+    <w:basedOn w:val="Normal"/>
+    <w:next w:val="Normal"/>
+    <w:link w:val="Heading7Char"/>
+    <w:uiPriority w:val="9"/>
+    <w:semiHidden/>
+    <w:unhideWhenUsed/>
+    <w:qFormat/>
+    <w:rsid w:val="001412BE"/>
+    <w:pPr>
+      <w:keepNext/>
+      <w:keepLines/>
+      <w:numPr>
+        <w:ilvl w:val="6"/>
+        <w:numId w:val="1"/>
+      </w:numPr>
+      <w:spacing w:before="40" w:after="0"/>
+      <w:outlineLvl w:val="6"/>
+    </w:pPr>
+    <w:rPr>
+      <w:rFonts w:asciiTheme="majorHAnsi" w:eastAsiaTheme="majorEastAsia" w:hAnsiTheme="majorHAnsi" w:cstheme="majorBidi"/>
+      <w:i/>
+      <w:iCs/>
+      <w:color w:val="1F3763" w:themeColor="accent1" w:themeShade="7F"/>
+    </w:rPr>
+  </w:style>
+  <w:style w:type="paragraph" w:styleId="Heading8">
+    <w:name w:val="heading 8"/>
+    <w:basedOn w:val="Normal"/>
+    <w:next w:val="Normal"/>
+    <w:link w:val="Heading8Char"/>
+    <w:uiPriority w:val="9"/>
+    <w:semiHidden/>
+    <w:unhideWhenUsed/>
+    <w:qFormat/>
+    <w:rsid w:val="001412BE"/>
+    <w:pPr>
+      <w:keepNext/>
+      <w:keepLines/>
+      <w:numPr>
+        <w:ilvl w:val="7"/>
+        <w:numId w:val="1"/>
+      </w:numPr>
+      <w:spacing w:before="40" w:after="0"/>
+      <w:outlineLvl w:val="7"/>
+    </w:pPr>
+    <w:rPr>
+      <w:rFonts w:asciiTheme="majorHAnsi" w:eastAsiaTheme="majorEastAsia" w:hAnsiTheme="majorHAnsi" w:cstheme="majorBidi"/>
+      <w:color w:val="272727" w:themeColor="text1" w:themeTint="D8"/>
+      <w:sz w:val="21"/>
+      <w:szCs w:val="21"/>
+    </w:rPr>
+  </w:style>
+  <w:style w:type="paragraph" w:styleId="Heading9">
+    <w:name w:val="heading 9"/>
+    <w:basedOn w:val="Normal"/>
+    <w:next w:val="Normal"/>
+    <w:link w:val="Heading9Char"/>
+    <w:uiPriority w:val="9"/>
+    <w:semiHidden/>
+    <w:unhideWhenUsed/>
+    <w:qFormat/>
+    <w:rsid w:val="001412BE"/>
+    <w:pPr>
+      <w:keepNext/>
+      <w:keepLines/>
+      <w:numPr>
+        <w:ilvl w:val="8"/>
+        <w:numId w:val="1"/>
+      </w:numPr>
+      <w:spacing w:before="40" w:after="0"/>
+      <w:outlineLvl w:val="8"/>
+    </w:pPr>
+    <w:rPr>
+      <w:rFonts w:asciiTheme="majorHAnsi" w:eastAsiaTheme="majorEastAsia" w:hAnsiTheme="majorHAnsi" w:cstheme="majorBidi"/>
+      <w:i/>
+      <w:iCs/>
+      <w:color w:val="272727" w:themeColor="text1" w:themeTint="D8"/>
+      <w:sz w:val="21"/>
+      <w:szCs w:val="21"/>
     </w:rPr>
   </w:style>
   <w:style w:type="character" w:default="1" w:styleId="DefaultParagraphFont">
@@ -9041,6 +9913,88 @@
     <w:pPr>
       <w:spacing w:after="0" w:line="240" w:lineRule="auto"/>
     </w:pPr>
+  </w:style>
+  <w:style w:type="character" w:customStyle="1" w:styleId="Heading4Char">
+    <w:name w:val="Heading 4 Char"/>
+    <w:basedOn w:val="DefaultParagraphFont"/>
+    <w:link w:val="Heading4"/>
+    <w:uiPriority w:val="9"/>
+    <w:semiHidden/>
+    <w:rsid w:val="001412BE"/>
+    <w:rPr>
+      <w:rFonts w:asciiTheme="majorHAnsi" w:eastAsiaTheme="majorEastAsia" w:hAnsiTheme="majorHAnsi" w:cstheme="majorBidi"/>
+      <w:i/>
+      <w:iCs/>
+      <w:color w:val="2F5496" w:themeColor="accent1" w:themeShade="BF"/>
+    </w:rPr>
+  </w:style>
+  <w:style w:type="character" w:customStyle="1" w:styleId="Heading5Char">
+    <w:name w:val="Heading 5 Char"/>
+    <w:basedOn w:val="DefaultParagraphFont"/>
+    <w:link w:val="Heading5"/>
+    <w:uiPriority w:val="9"/>
+    <w:semiHidden/>
+    <w:rsid w:val="001412BE"/>
+    <w:rPr>
+      <w:rFonts w:asciiTheme="majorHAnsi" w:eastAsiaTheme="majorEastAsia" w:hAnsiTheme="majorHAnsi" w:cstheme="majorBidi"/>
+      <w:color w:val="2F5496" w:themeColor="accent1" w:themeShade="BF"/>
+    </w:rPr>
+  </w:style>
+  <w:style w:type="character" w:customStyle="1" w:styleId="Heading6Char">
+    <w:name w:val="Heading 6 Char"/>
+    <w:basedOn w:val="DefaultParagraphFont"/>
+    <w:link w:val="Heading6"/>
+    <w:uiPriority w:val="9"/>
+    <w:semiHidden/>
+    <w:rsid w:val="001412BE"/>
+    <w:rPr>
+      <w:rFonts w:asciiTheme="majorHAnsi" w:eastAsiaTheme="majorEastAsia" w:hAnsiTheme="majorHAnsi" w:cstheme="majorBidi"/>
+      <w:color w:val="1F3763" w:themeColor="accent1" w:themeShade="7F"/>
+    </w:rPr>
+  </w:style>
+  <w:style w:type="character" w:customStyle="1" w:styleId="Heading7Char">
+    <w:name w:val="Heading 7 Char"/>
+    <w:basedOn w:val="DefaultParagraphFont"/>
+    <w:link w:val="Heading7"/>
+    <w:uiPriority w:val="9"/>
+    <w:semiHidden/>
+    <w:rsid w:val="001412BE"/>
+    <w:rPr>
+      <w:rFonts w:asciiTheme="majorHAnsi" w:eastAsiaTheme="majorEastAsia" w:hAnsiTheme="majorHAnsi" w:cstheme="majorBidi"/>
+      <w:i/>
+      <w:iCs/>
+      <w:color w:val="1F3763" w:themeColor="accent1" w:themeShade="7F"/>
+    </w:rPr>
+  </w:style>
+  <w:style w:type="character" w:customStyle="1" w:styleId="Heading8Char">
+    <w:name w:val="Heading 8 Char"/>
+    <w:basedOn w:val="DefaultParagraphFont"/>
+    <w:link w:val="Heading8"/>
+    <w:uiPriority w:val="9"/>
+    <w:semiHidden/>
+    <w:rsid w:val="001412BE"/>
+    <w:rPr>
+      <w:rFonts w:asciiTheme="majorHAnsi" w:eastAsiaTheme="majorEastAsia" w:hAnsiTheme="majorHAnsi" w:cstheme="majorBidi"/>
+      <w:color w:val="272727" w:themeColor="text1" w:themeTint="D8"/>
+      <w:sz w:val="21"/>
+      <w:szCs w:val="21"/>
+    </w:rPr>
+  </w:style>
+  <w:style w:type="character" w:customStyle="1" w:styleId="Heading9Char">
+    <w:name w:val="Heading 9 Char"/>
+    <w:basedOn w:val="DefaultParagraphFont"/>
+    <w:link w:val="Heading9"/>
+    <w:uiPriority w:val="9"/>
+    <w:semiHidden/>
+    <w:rsid w:val="001412BE"/>
+    <w:rPr>
+      <w:rFonts w:asciiTheme="majorHAnsi" w:eastAsiaTheme="majorEastAsia" w:hAnsiTheme="majorHAnsi" w:cstheme="majorBidi"/>
+      <w:i/>
+      <w:iCs/>
+      <w:color w:val="272727" w:themeColor="text1" w:themeTint="D8"/>
+      <w:sz w:val="21"/>
+      <w:szCs w:val="21"/>
+    </w:rPr>
   </w:style>
 </w:styles>
 </file>

</xml_diff>